<commit_message>
Nuevos cambios 15mayo - Ya funciona la generacion de cuento hasta antes de imagen y pdf
</commit_message>
<xml_diff>
--- a/Others/Aiventura Prompt.docx
+++ b/Others/Aiventura Prompt.docx
@@ -723,13 +723,7 @@
         <w:t>termina</w:t>
       </w:r>
       <w:r>
-        <w:t xml:space="preserve"> la primera </w:t>
-      </w:r>
-      <w:r>
-        <w:t>interacción</w:t>
-      </w:r>
-      <w:r>
-        <w:t xml:space="preserve"> de la historia</w:t>
+        <w:t xml:space="preserve"> la primera interacción de la historia</w:t>
       </w:r>
     </w:p>
     <w:p>
@@ -814,7 +808,15 @@
         <w:t xml:space="preserve"> El programa entonces basándose en la historia </w:t>
       </w:r>
       <w:r>
-        <w:t xml:space="preserve">que genero en la </w:t>
+        <w:t xml:space="preserve">que </w:t>
+      </w:r>
+      <w:proofErr w:type="spellStart"/>
+      <w:r>
+        <w:t>genero</w:t>
+      </w:r>
+      <w:proofErr w:type="spellEnd"/>
+      <w:r>
+        <w:t xml:space="preserve"> en la </w:t>
       </w:r>
       <w:proofErr w:type="spellStart"/>
       <w:r>
@@ -914,13 +916,7 @@
         <w:t xml:space="preserve"> </w:t>
       </w:r>
       <w:r>
-        <w:t xml:space="preserve">La IA genera la </w:t>
-      </w:r>
-      <w:r>
-        <w:t>continuación</w:t>
-      </w:r>
-      <w:r>
-        <w:t xml:space="preserve"> de la historia usando la </w:t>
+        <w:t xml:space="preserve">La IA genera la continuación de la historia usando la </w:t>
       </w:r>
       <w:proofErr w:type="spellStart"/>
       <w:r>
@@ -943,13 +939,7 @@
         <w:t xml:space="preserve"> por ejemplo:</w:t>
       </w:r>
       <w:r>
-        <w:t xml:space="preserve"> “</w:t>
-      </w:r>
-      <w:r>
-        <w:t>Huesitos al ver al duende dar vueltas en el ventilador empezó a girar y girar como hacen los perros, al mismo tiempo brincaba tratando de atrapar al duende con su hocico, después de intentarlo varias veces por fin logro sujetarlo para bajar al duende, Huesitos espera un poco a que se le pase lo mareado al duende y le pregunta su nombre y también le pregunta que hace en la casa…</w:t>
-      </w:r>
-      <w:r>
-        <w:t>”</w:t>
+        <w:t xml:space="preserve"> “Huesitos al ver al duende dar vueltas en el ventilador empezó a girar y girar como hacen los perros, al mismo tiempo brincaba tratando de atrapar al duende con su hocico, después de intentarlo varias veces por fin logro sujetarlo para bajar al duende, Huesitos espera un poco a que se le pase lo mareado al duende y le pregunta su nombre y también le pregunta que hace en la casa…”</w:t>
       </w:r>
     </w:p>
     <w:p>
@@ -994,138 +984,120 @@
         <w:t xml:space="preserve">- Programa: </w:t>
       </w:r>
       <w:r>
-        <w:t xml:space="preserve">Antes de continuar con la </w:t>
-      </w:r>
-      <w:r>
-        <w:t>tercera</w:t>
-      </w:r>
+        <w:t xml:space="preserve">Antes de continuar con la tercera </w:t>
+      </w:r>
+      <w:proofErr w:type="spellStart"/>
+      <w:r>
+        <w:t>interaccion</w:t>
+      </w:r>
+      <w:proofErr w:type="spellEnd"/>
+      <w:r>
+        <w:t xml:space="preserve"> en este punto el programa generara una imagen basándose en la historia hasta este punto. Por </w:t>
+      </w:r>
+      <w:proofErr w:type="gramStart"/>
+      <w:r>
+        <w:t>ejemplo</w:t>
+      </w:r>
+      <w:proofErr w:type="gramEnd"/>
+      <w:r>
+        <w:t xml:space="preserve"> en este caso </w:t>
+      </w:r>
+      <w:proofErr w:type="spellStart"/>
+      <w:r>
+        <w:t>seria</w:t>
+      </w:r>
+      <w:proofErr w:type="spellEnd"/>
+      <w:r>
+        <w:t xml:space="preserve"> la de un perrito dando vueltas sujetando al duende con el hocico para bajarlo del ventilados.</w:t>
+      </w:r>
+    </w:p>
+    <w:p>
+      <w:pPr>
+        <w:spacing w:after="0" w:line="240" w:lineRule="auto"/>
+      </w:pPr>
+      <w:r>
+        <w:t xml:space="preserve">- Programa: </w:t>
+      </w:r>
+      <w:proofErr w:type="spellStart"/>
+      <w:r>
+        <w:t>Aqui</w:t>
+      </w:r>
+      <w:proofErr w:type="spellEnd"/>
       <w:r>
         <w:t xml:space="preserve"> </w:t>
       </w:r>
+      <w:r>
+        <w:t>termina</w:t>
+      </w:r>
+      <w:r>
+        <w:t xml:space="preserve"> la </w:t>
+      </w:r>
+      <w:r>
+        <w:t>segunda</w:t>
+      </w:r>
+      <w:r>
+        <w:t xml:space="preserve"> </w:t>
+      </w:r>
+      <w:r>
+        <w:t>interacción</w:t>
+      </w:r>
+      <w:r>
+        <w:t xml:space="preserve"> de la historia</w:t>
+      </w:r>
+    </w:p>
+    <w:p>
+      <w:pPr>
+        <w:spacing w:after="0" w:line="240" w:lineRule="auto"/>
+      </w:pPr>
+      <w:r>
+        <w:t xml:space="preserve">- Programa: </w:t>
+      </w:r>
+      <w:proofErr w:type="spellStart"/>
+      <w:r>
+        <w:t>Aqui</w:t>
+      </w:r>
+      <w:proofErr w:type="spellEnd"/>
+      <w:r>
+        <w:t xml:space="preserve"> </w:t>
+      </w:r>
+      <w:r>
+        <w:t>inicia la tercera</w:t>
+      </w:r>
+      <w:r>
+        <w:t xml:space="preserve"> </w:t>
+      </w:r>
+      <w:r>
+        <w:t>interacción</w:t>
+      </w:r>
+      <w:r>
+        <w:t xml:space="preserve"> de la historia</w:t>
+      </w:r>
+    </w:p>
+    <w:p>
+      <w:pPr>
+        <w:spacing w:after="0"/>
+      </w:pPr>
+      <w:r>
+        <w:t>- Programa:</w:t>
+      </w:r>
+      <w:r>
+        <w:t xml:space="preserve"> El programa entonces basándose en la historia que </w:t>
+      </w:r>
+      <w:proofErr w:type="spellStart"/>
+      <w:r>
+        <w:t>genero</w:t>
+      </w:r>
+      <w:proofErr w:type="spellEnd"/>
+      <w:r>
+        <w:t xml:space="preserve"> en la </w:t>
+      </w:r>
       <w:proofErr w:type="spellStart"/>
       <w:r>
         <w:t>interaccion</w:t>
       </w:r>
       <w:proofErr w:type="spellEnd"/>
       <w:r>
-        <w:t xml:space="preserve"> en este punto el programa generara una imagen basándose en la historia hasta este punto. Por </w:t>
-      </w:r>
-      <w:proofErr w:type="gramStart"/>
-      <w:r>
-        <w:t>ejemplo</w:t>
-      </w:r>
-      <w:proofErr w:type="gramEnd"/>
-      <w:r>
-        <w:t xml:space="preserve"> en este caso </w:t>
-      </w:r>
-      <w:proofErr w:type="spellStart"/>
-      <w:r>
-        <w:t>seria</w:t>
-      </w:r>
-      <w:proofErr w:type="spellEnd"/>
-      <w:r>
-        <w:t xml:space="preserve"> la de un perrito </w:t>
-      </w:r>
-      <w:r>
-        <w:t>dando vueltas sujetando al duende con el hocico para bajarlo del ventilados.</w:t>
-      </w:r>
-    </w:p>
-    <w:p>
-      <w:pPr>
-        <w:spacing w:after="0" w:line="240" w:lineRule="auto"/>
-      </w:pPr>
-      <w:r>
-        <w:t xml:space="preserve">- Programa: </w:t>
-      </w:r>
-      <w:proofErr w:type="spellStart"/>
-      <w:r>
-        <w:t>Aqui</w:t>
-      </w:r>
-      <w:proofErr w:type="spellEnd"/>
-      <w:r>
-        <w:t xml:space="preserve"> </w:t>
-      </w:r>
-      <w:r>
-        <w:t>termina</w:t>
-      </w:r>
-      <w:r>
-        <w:t xml:space="preserve"> la </w:t>
-      </w:r>
-      <w:r>
-        <w:t>segunda</w:t>
-      </w:r>
-      <w:r>
-        <w:t xml:space="preserve"> </w:t>
-      </w:r>
-      <w:r>
-        <w:t>interacción</w:t>
-      </w:r>
-      <w:r>
-        <w:t xml:space="preserve"> de la historia</w:t>
-      </w:r>
-    </w:p>
-    <w:p>
-      <w:pPr>
-        <w:spacing w:after="0" w:line="240" w:lineRule="auto"/>
-      </w:pPr>
-      <w:r>
-        <w:t xml:space="preserve">- Programa: </w:t>
-      </w:r>
-      <w:proofErr w:type="spellStart"/>
-      <w:r>
-        <w:t>Aqui</w:t>
-      </w:r>
-      <w:proofErr w:type="spellEnd"/>
-      <w:r>
-        <w:t xml:space="preserve"> </w:t>
-      </w:r>
-      <w:r>
-        <w:t xml:space="preserve">inicia la </w:t>
-      </w:r>
-      <w:r>
-        <w:t>tercera</w:t>
-      </w:r>
-      <w:r>
-        <w:t xml:space="preserve"> </w:t>
-      </w:r>
-      <w:r>
-        <w:t>interacción</w:t>
-      </w:r>
-      <w:r>
-        <w:t xml:space="preserve"> de la historia</w:t>
-      </w:r>
-    </w:p>
-    <w:p>
-      <w:pPr>
-        <w:spacing w:after="0"/>
-      </w:pPr>
-      <w:r>
-        <w:t>- Programa:</w:t>
-      </w:r>
-      <w:r>
-        <w:t xml:space="preserve"> El programa entonces basándose en la historia que </w:t>
-      </w:r>
-      <w:proofErr w:type="spellStart"/>
-      <w:r>
-        <w:t>genero</w:t>
-      </w:r>
-      <w:proofErr w:type="spellEnd"/>
-      <w:r>
-        <w:t xml:space="preserve"> en la </w:t>
-      </w:r>
-      <w:proofErr w:type="spellStart"/>
-      <w:r>
-        <w:t>interaccion</w:t>
-      </w:r>
-      <w:proofErr w:type="spellEnd"/>
-      <w:r>
-        <w:t xml:space="preserve"> </w:t>
-      </w:r>
-      <w:r>
-        <w:t>dos</w:t>
-      </w:r>
-      <w:r>
-        <w:t xml:space="preserve"> ahora dará 3 nuevas opciones al </w:t>
+        <w:t xml:space="preserve"> dos ahora dará 3 nuevas opciones al </w:t>
       </w:r>
       <w:proofErr w:type="gramStart"/>
       <w:r>
@@ -1675,8 +1647,6 @@
       </w:r>
       <w:r>
         <w:br/>
-      </w:r>
-      <w:r>
         <w:t xml:space="preserve">- Programa: </w:t>
       </w:r>
       <w:proofErr w:type="spellStart"/>
@@ -1746,6 +1716,1390 @@
     </w:p>
     <w:p/>
     <w:p/>
+    <w:p>
+      <w:r>
+        <w:lastRenderedPageBreak/>
+        <w:t xml:space="preserve">Hola como referencia este chat es </w:t>
+      </w:r>
+      <w:proofErr w:type="spellStart"/>
+      <w:r>
+        <w:t>continuacion</w:t>
+      </w:r>
+      <w:proofErr w:type="spellEnd"/>
+      <w:r>
+        <w:t xml:space="preserve"> del chat que guardaste llamado: </w:t>
+      </w:r>
+      <w:proofErr w:type="spellStart"/>
+      <w:r>
+        <w:t>Aiventura</w:t>
+      </w:r>
+      <w:proofErr w:type="spellEnd"/>
+      <w:r>
+        <w:t xml:space="preserve"> antes de PDF. Y ahora vas a guardar este como </w:t>
+      </w:r>
+      <w:proofErr w:type="spellStart"/>
+      <w:r>
+        <w:t>Aiventura</w:t>
+      </w:r>
+      <w:proofErr w:type="spellEnd"/>
+      <w:r>
+        <w:t xml:space="preserve"> </w:t>
+      </w:r>
+      <w:proofErr w:type="spellStart"/>
+      <w:r>
+        <w:t>generacion</w:t>
+      </w:r>
+      <w:proofErr w:type="spellEnd"/>
+      <w:r>
+        <w:t xml:space="preserve"> de PDF.</w:t>
+      </w:r>
+    </w:p>
+    <w:p>
+      <w:r>
+        <w:t xml:space="preserve">Este fue el </w:t>
+      </w:r>
+      <w:proofErr w:type="spellStart"/>
+      <w:r>
+        <w:t>prompt</w:t>
+      </w:r>
+      <w:proofErr w:type="spellEnd"/>
+      <w:r>
+        <w:t xml:space="preserve"> original y ya avanzamos mucho hasta la parte en que termina la historia. Hasta este punto no hemos generado ninguna imagen pues decidimos dejarlo para el final. Ahora toca generar la imagen del cuento utilizando toda la historia generada cono input para generar algo alusivo a la historia y que sirva de portada </w:t>
+      </w:r>
+      <w:proofErr w:type="spellStart"/>
+      <w:r>
+        <w:t>despues</w:t>
+      </w:r>
+      <w:proofErr w:type="spellEnd"/>
+      <w:r>
+        <w:t xml:space="preserve"> del .</w:t>
+      </w:r>
+      <w:proofErr w:type="spellStart"/>
+      <w:r>
+        <w:t>pdf</w:t>
+      </w:r>
+      <w:proofErr w:type="spellEnd"/>
+      <w:r>
+        <w:t xml:space="preserve"> que se va a generar.</w:t>
+      </w:r>
+    </w:p>
+    <w:p>
+      <w:r>
+        <w:t xml:space="preserve">El </w:t>
+      </w:r>
+      <w:proofErr w:type="spellStart"/>
+      <w:r>
+        <w:t>prompt</w:t>
+      </w:r>
+      <w:proofErr w:type="spellEnd"/>
+      <w:r>
+        <w:t xml:space="preserve"> inicial fue:</w:t>
+      </w:r>
+    </w:p>
+    <w:p>
+      <w:proofErr w:type="spellStart"/>
+      <w:r>
+        <w:t>ChatGPT</w:t>
+      </w:r>
+      <w:proofErr w:type="spellEnd"/>
+      <w:r>
+        <w:t xml:space="preserve">: </w:t>
+      </w:r>
+    </w:p>
+    <w:p>
+      <w:r>
+        <w:t xml:space="preserve">Quiero hacer una app que pueda de alguna manera distribuir/vender por medio de </w:t>
+      </w:r>
+      <w:proofErr w:type="spellStart"/>
+      <w:r>
+        <w:t>Googple</w:t>
+      </w:r>
+      <w:proofErr w:type="spellEnd"/>
+      <w:r>
+        <w:t xml:space="preserve"> Play para Android. </w:t>
+      </w:r>
+    </w:p>
+    <w:p>
+      <w:r>
+        <w:t xml:space="preserve">Se que existen hoy muchas alternativas, me </w:t>
+      </w:r>
+      <w:proofErr w:type="spellStart"/>
+      <w:r>
+        <w:t>gustaria</w:t>
+      </w:r>
+      <w:proofErr w:type="spellEnd"/>
+      <w:r>
+        <w:t xml:space="preserve"> usar la </w:t>
+      </w:r>
+      <w:proofErr w:type="spellStart"/>
+      <w:r>
+        <w:t>mas</w:t>
+      </w:r>
+      <w:proofErr w:type="spellEnd"/>
+      <w:r>
+        <w:t xml:space="preserve"> sencilla, </w:t>
+      </w:r>
+      <w:proofErr w:type="spellStart"/>
+      <w:r>
+        <w:t>basandome</w:t>
+      </w:r>
+      <w:proofErr w:type="spellEnd"/>
+      <w:r>
+        <w:t xml:space="preserve"> principalmente en herramientas de </w:t>
+      </w:r>
+      <w:proofErr w:type="spellStart"/>
+      <w:r>
+        <w:t>google</w:t>
+      </w:r>
+      <w:proofErr w:type="spellEnd"/>
+      <w:r>
+        <w:t xml:space="preserve">. </w:t>
+      </w:r>
+    </w:p>
+    <w:p>
+      <w:r>
+        <w:t xml:space="preserve">La idea de la app es la siguiente: </w:t>
+      </w:r>
+    </w:p>
+    <w:p>
+      <w:r>
+        <w:t xml:space="preserve">1. Generar una app con diseño atractivo para niños y adolescentes, poder colocar un logo, nombre, bienvenida, e instrucciones de la app. La app debe de verse bien en cualquier smartphone </w:t>
+      </w:r>
+    </w:p>
+    <w:p>
+      <w:r>
+        <w:t xml:space="preserve">2. Contenido apto para niños con un fuerte filtro de cosas para adultos </w:t>
+      </w:r>
+    </w:p>
+    <w:p>
+      <w:r>
+        <w:t xml:space="preserve">3. Generar con AI un cuento e </w:t>
+      </w:r>
+      <w:proofErr w:type="spellStart"/>
+      <w:r>
+        <w:t>imagenes</w:t>
+      </w:r>
+      <w:proofErr w:type="spellEnd"/>
+      <w:r>
+        <w:t xml:space="preserve"> alusivas al mismo </w:t>
+      </w:r>
+    </w:p>
+    <w:p>
+      <w:r>
+        <w:t>4. Al final debe poderse imprimir en .</w:t>
+      </w:r>
+      <w:proofErr w:type="spellStart"/>
+      <w:r>
+        <w:t>pdf</w:t>
+      </w:r>
+      <w:proofErr w:type="spellEnd"/>
+      <w:r>
+        <w:t xml:space="preserve"> incluyendo el texto e </w:t>
+      </w:r>
+      <w:proofErr w:type="spellStart"/>
+      <w:r>
+        <w:t>imagenes</w:t>
+      </w:r>
+      <w:proofErr w:type="spellEnd"/>
+      <w:r>
+        <w:t xml:space="preserve"> generadas </w:t>
+      </w:r>
+    </w:p>
+    <w:p>
+      <w:r>
+        <w:t xml:space="preserve">Como debe funcionar la app: </w:t>
+      </w:r>
+    </w:p>
+    <w:p>
+      <w:r>
+        <w:t xml:space="preserve">- Programa: Dar la bienvenida a la app y explicar las instrucciones de manera breve y concisa explicado para niños </w:t>
+      </w:r>
+    </w:p>
+    <w:p>
+      <w:r>
+        <w:t xml:space="preserve">- Programa: Pedir el nombre del usuario </w:t>
+      </w:r>
+    </w:p>
+    <w:p>
+      <w:r>
+        <w:t xml:space="preserve">- Usuario: Escribe su nombre y da </w:t>
+      </w:r>
+      <w:proofErr w:type="spellStart"/>
+      <w:r>
+        <w:t>enter</w:t>
+      </w:r>
+      <w:proofErr w:type="spellEnd"/>
+      <w:r>
+        <w:t xml:space="preserve"> o siguiente </w:t>
+      </w:r>
+    </w:p>
+    <w:p>
+      <w:r>
+        <w:t xml:space="preserve">- Programa: Pedir la edad del usuario </w:t>
+      </w:r>
+    </w:p>
+    <w:p>
+      <w:r>
+        <w:t xml:space="preserve">- Usuario: Escribe su edad y da </w:t>
+      </w:r>
+      <w:proofErr w:type="spellStart"/>
+      <w:r>
+        <w:t>enter</w:t>
+      </w:r>
+      <w:proofErr w:type="spellEnd"/>
+      <w:r>
+        <w:t xml:space="preserve"> o siguiente </w:t>
+      </w:r>
+    </w:p>
+    <w:p>
+      <w:r>
+        <w:t xml:space="preserve">- Programa: Pedir cuantas iteraciones </w:t>
+      </w:r>
+      <w:proofErr w:type="spellStart"/>
+      <w:r>
+        <w:t>tendra</w:t>
+      </w:r>
+      <w:proofErr w:type="spellEnd"/>
+      <w:r>
+        <w:t xml:space="preserve"> el cuento (</w:t>
+      </w:r>
+      <w:proofErr w:type="spellStart"/>
+      <w:r>
+        <w:t>minimo</w:t>
+      </w:r>
+      <w:proofErr w:type="spellEnd"/>
+      <w:r>
+        <w:t xml:space="preserve"> 3 </w:t>
+      </w:r>
+      <w:proofErr w:type="spellStart"/>
+      <w:r>
+        <w:t>maximo</w:t>
+      </w:r>
+      <w:proofErr w:type="spellEnd"/>
+      <w:r>
+        <w:t xml:space="preserve"> 5) en plan gratis, mayor a 5 en </w:t>
+      </w:r>
+      <w:proofErr w:type="spellStart"/>
+      <w:r>
+        <w:t>add</w:t>
+      </w:r>
+      <w:proofErr w:type="spellEnd"/>
+      <w:r>
+        <w:t xml:space="preserve"> pagado </w:t>
+      </w:r>
+    </w:p>
+    <w:p>
+      <w:r>
+        <w:t xml:space="preserve">- Usuario: Escribe cuantas interacciones quiere, en caso de ser mayor a 5 sugerir pagar el plan premium, sino continuar con 5 o menos interacciones. </w:t>
+      </w:r>
+    </w:p>
+    <w:p>
+      <w:r>
+        <w:t xml:space="preserve">- Programa: Dar </w:t>
+      </w:r>
+      <w:proofErr w:type="gramStart"/>
+      <w:r>
+        <w:t>una breve resumen</w:t>
+      </w:r>
+      <w:proofErr w:type="gramEnd"/>
+      <w:r>
+        <w:t xml:space="preserve"> a manera de </w:t>
+      </w:r>
+      <w:proofErr w:type="spellStart"/>
+      <w:r>
+        <w:t>introduccion</w:t>
+      </w:r>
+      <w:proofErr w:type="spellEnd"/>
+      <w:r>
+        <w:t xml:space="preserve"> y solicitar la primera </w:t>
+      </w:r>
+      <w:proofErr w:type="spellStart"/>
+      <w:r>
+        <w:t>linea</w:t>
+      </w:r>
+      <w:proofErr w:type="spellEnd"/>
+      <w:r>
+        <w:t xml:space="preserve"> de la historia, </w:t>
+      </w:r>
+      <w:proofErr w:type="spellStart"/>
+      <w:r>
+        <w:t>solicitandola</w:t>
+      </w:r>
+      <w:proofErr w:type="spellEnd"/>
+      <w:r>
+        <w:t xml:space="preserve"> de manera que atraiga al </w:t>
+      </w:r>
+      <w:proofErr w:type="gramStart"/>
+      <w:r>
+        <w:t>usuario</w:t>
+      </w:r>
+      <w:proofErr w:type="gramEnd"/>
+      <w:r>
+        <w:t xml:space="preserve"> por ejemplo: "Hola Daniel, </w:t>
+      </w:r>
+      <w:proofErr w:type="spellStart"/>
+      <w:r>
+        <w:t>HistoriaApp</w:t>
+      </w:r>
+      <w:proofErr w:type="spellEnd"/>
+      <w:r>
+        <w:t xml:space="preserve"> </w:t>
+      </w:r>
+      <w:proofErr w:type="spellStart"/>
+      <w:r>
+        <w:t>esta</w:t>
+      </w:r>
+      <w:proofErr w:type="spellEnd"/>
+      <w:r>
+        <w:t xml:space="preserve"> lista para desarrollar tu cuento en 3 iteraciones, te invito a que escribas el inicio de tu </w:t>
+      </w:r>
+      <w:r>
+        <w:lastRenderedPageBreak/>
+        <w:t xml:space="preserve">aventura, solo necesitas dar una corta idea de lo que estas imaginando, </w:t>
+      </w:r>
+      <w:proofErr w:type="spellStart"/>
+      <w:r>
+        <w:t>asi</w:t>
+      </w:r>
+      <w:proofErr w:type="spellEnd"/>
+      <w:r>
+        <w:t xml:space="preserve"> que pon a volar tu </w:t>
+      </w:r>
+      <w:proofErr w:type="spellStart"/>
+      <w:r>
+        <w:t>imaginacion</w:t>
+      </w:r>
+      <w:proofErr w:type="spellEnd"/>
+      <w:r>
+        <w:t xml:space="preserve"> y </w:t>
+      </w:r>
+      <w:proofErr w:type="spellStart"/>
+      <w:r>
+        <w:t>cuentame</w:t>
+      </w:r>
+      <w:proofErr w:type="spellEnd"/>
+      <w:r>
+        <w:t xml:space="preserve"> el inicio" </w:t>
+      </w:r>
+    </w:p>
+    <w:p>
+      <w:r>
+        <w:t xml:space="preserve">- Usuario: Mi perro vio un duende en la cocina de la casa </w:t>
+      </w:r>
+    </w:p>
+    <w:p>
+      <w:r>
+        <w:t xml:space="preserve">- Programa: Lee el input del usuario, genera una imagen alusiva a la </w:t>
+      </w:r>
+      <w:proofErr w:type="spellStart"/>
+      <w:r>
+        <w:t>introduccion</w:t>
+      </w:r>
+      <w:proofErr w:type="spellEnd"/>
+      <w:r>
+        <w:t xml:space="preserve"> a la historia. Las </w:t>
+      </w:r>
+      <w:proofErr w:type="spellStart"/>
+      <w:r>
+        <w:t>imagenes</w:t>
+      </w:r>
+      <w:proofErr w:type="spellEnd"/>
+      <w:r>
+        <w:t xml:space="preserve"> siempre </w:t>
+      </w:r>
+      <w:proofErr w:type="spellStart"/>
+      <w:r>
+        <w:t>deberan</w:t>
+      </w:r>
+      <w:proofErr w:type="spellEnd"/>
+      <w:r>
+        <w:t xml:space="preserve"> tener el mismo estilo, un estilo de caricatura, bonito, con colores vivos, pasteles, llenos de </w:t>
+      </w:r>
+      <w:proofErr w:type="spellStart"/>
+      <w:r>
+        <w:t>ilusion</w:t>
+      </w:r>
+      <w:proofErr w:type="spellEnd"/>
+      <w:r>
+        <w:t xml:space="preserve">, etc. Las </w:t>
+      </w:r>
+      <w:proofErr w:type="spellStart"/>
+      <w:r>
+        <w:t>imagenes</w:t>
+      </w:r>
+      <w:proofErr w:type="spellEnd"/>
+      <w:r>
+        <w:t xml:space="preserve"> siempre </w:t>
+      </w:r>
+      <w:proofErr w:type="spellStart"/>
+      <w:r>
+        <w:t>tendran</w:t>
+      </w:r>
+      <w:proofErr w:type="spellEnd"/>
+      <w:r>
+        <w:t xml:space="preserve"> el mismo tamaño, </w:t>
+      </w:r>
+      <w:proofErr w:type="spellStart"/>
+      <w:r>
+        <w:t>optimo</w:t>
+      </w:r>
+      <w:proofErr w:type="spellEnd"/>
+      <w:r>
+        <w:t xml:space="preserve"> para desplegarse en cualquier pantalla de smartphone. </w:t>
+      </w:r>
+    </w:p>
+    <w:p>
+      <w:r>
+        <w:t xml:space="preserve">- Programa: Una vez generada la imagen a </w:t>
+      </w:r>
+      <w:proofErr w:type="spellStart"/>
+      <w:r>
+        <w:t>continuacion</w:t>
+      </w:r>
+      <w:proofErr w:type="spellEnd"/>
+      <w:r>
+        <w:t xml:space="preserve"> el programa indicara: Daniel me parece muy bueno el inicio de tu historia, vamos, te voy a ayudar a hacerla super emocionante, </w:t>
+      </w:r>
+      <w:proofErr w:type="spellStart"/>
+      <w:r>
+        <w:t>aqui</w:t>
+      </w:r>
+      <w:proofErr w:type="spellEnd"/>
+      <w:r>
+        <w:t xml:space="preserve"> te doy 3 opciones para continuar: </w:t>
+      </w:r>
+    </w:p>
+    <w:p>
+      <w:r>
+        <w:t xml:space="preserve">- Programa: </w:t>
+      </w:r>
+      <w:proofErr w:type="spellStart"/>
+      <w:r>
+        <w:t>Aqui</w:t>
+      </w:r>
+      <w:proofErr w:type="spellEnd"/>
+      <w:r>
+        <w:t xml:space="preserve"> inicia la primera </w:t>
+      </w:r>
+      <w:proofErr w:type="spellStart"/>
+      <w:r>
+        <w:t>interaccion</w:t>
+      </w:r>
+      <w:proofErr w:type="spellEnd"/>
+      <w:r>
+        <w:t xml:space="preserve"> de la historia </w:t>
+      </w:r>
+    </w:p>
+    <w:p>
+      <w:r>
+        <w:t xml:space="preserve">- Programa: La IA genera 3 posibles continuaciones de la historia con </w:t>
+      </w:r>
+      <w:proofErr w:type="spellStart"/>
+      <w:r>
+        <w:t>maximo</w:t>
+      </w:r>
+      <w:proofErr w:type="spellEnd"/>
+      <w:r>
+        <w:t xml:space="preserve"> 20 palabras cada una. Deben ser diferentes creativas y de </w:t>
+      </w:r>
+      <w:proofErr w:type="spellStart"/>
+      <w:r>
+        <w:t>fantasia</w:t>
+      </w:r>
+      <w:proofErr w:type="spellEnd"/>
+      <w:r>
+        <w:t xml:space="preserve">, de suspenso, de amor, tristes, divertidas, de miedo, de </w:t>
+      </w:r>
+      <w:proofErr w:type="spellStart"/>
+      <w:r>
+        <w:t>accion</w:t>
+      </w:r>
+      <w:proofErr w:type="spellEnd"/>
+      <w:r>
+        <w:t xml:space="preserve">, </w:t>
+      </w:r>
+      <w:proofErr w:type="spellStart"/>
+      <w:proofErr w:type="gramStart"/>
+      <w:r>
+        <w:t>etc</w:t>
+      </w:r>
+      <w:proofErr w:type="spellEnd"/>
+      <w:proofErr w:type="gramEnd"/>
+      <w:r>
+        <w:t xml:space="preserve"> pero siempre para </w:t>
+      </w:r>
+      <w:proofErr w:type="gramStart"/>
+      <w:r>
+        <w:t>niños</w:t>
+      </w:r>
+      <w:proofErr w:type="gramEnd"/>
+      <w:r>
+        <w:t xml:space="preserve"> por ejemplo: </w:t>
+      </w:r>
+    </w:p>
+    <w:p>
+      <w:proofErr w:type="spellStart"/>
+      <w:r>
+        <w:t>Opcion</w:t>
+      </w:r>
+      <w:proofErr w:type="spellEnd"/>
+      <w:r>
+        <w:t xml:space="preserve"> 1: Si quieres que el perro pueda hablar con el duende y convencerlo de salir </w:t>
+      </w:r>
+    </w:p>
+    <w:p>
+      <w:proofErr w:type="spellStart"/>
+      <w:r>
+        <w:t>Opcion</w:t>
+      </w:r>
+      <w:proofErr w:type="spellEnd"/>
+      <w:r>
+        <w:t xml:space="preserve"> 2: Deseas que tu perro lo encuentre y se ponga a jugar con el </w:t>
+      </w:r>
+    </w:p>
+    <w:p>
+      <w:proofErr w:type="spellStart"/>
+      <w:r>
+        <w:t>Opcion</w:t>
+      </w:r>
+      <w:proofErr w:type="spellEnd"/>
+      <w:r>
+        <w:t xml:space="preserve"> 3: Desafortunadamente el duende es malo y espanto a tu perro </w:t>
+      </w:r>
+    </w:p>
+    <w:p>
+      <w:r>
+        <w:t xml:space="preserve">- Usuario: Selecciona una de las 3 opciones, escribe por ejemplo la </w:t>
+      </w:r>
+      <w:proofErr w:type="spellStart"/>
+      <w:r>
+        <w:t>Opcion</w:t>
+      </w:r>
+      <w:proofErr w:type="spellEnd"/>
+      <w:r>
+        <w:t xml:space="preserve"> 2 </w:t>
+      </w:r>
+    </w:p>
+    <w:p>
+      <w:r>
+        <w:t xml:space="preserve">- Programa: La IA genera la </w:t>
+      </w:r>
+      <w:proofErr w:type="spellStart"/>
+      <w:r>
+        <w:t>continuacion</w:t>
+      </w:r>
+      <w:proofErr w:type="spellEnd"/>
+      <w:r>
+        <w:t xml:space="preserve"> de la historia usando la </w:t>
+      </w:r>
+      <w:proofErr w:type="spellStart"/>
+      <w:r>
+        <w:t>opcion</w:t>
+      </w:r>
+      <w:proofErr w:type="spellEnd"/>
+      <w:r>
+        <w:t xml:space="preserve"> dos como input para desarrollarla, aquí la historia tendrá al menos entre 100 y 200 </w:t>
+      </w:r>
+      <w:proofErr w:type="gramStart"/>
+      <w:r>
+        <w:t>palabras</w:t>
+      </w:r>
+      <w:proofErr w:type="gramEnd"/>
+      <w:r>
+        <w:t xml:space="preserve"> por ejemplo: “Es increíble, Huesos el perrito después de ver al duende en la cocina </w:t>
+      </w:r>
+      <w:proofErr w:type="spellStart"/>
+      <w:r>
+        <w:t>corrio</w:t>
+      </w:r>
+      <w:proofErr w:type="spellEnd"/>
+      <w:r>
+        <w:t xml:space="preserve"> por todos lados </w:t>
+      </w:r>
+      <w:proofErr w:type="spellStart"/>
+      <w:r>
+        <w:t>buscandolo</w:t>
+      </w:r>
+      <w:proofErr w:type="spellEnd"/>
+      <w:r>
+        <w:t xml:space="preserve">. Busco en la alacena, en las despensas, en los cajones, en todos </w:t>
+      </w:r>
+      <w:proofErr w:type="gramStart"/>
+      <w:r>
+        <w:t>lados</w:t>
+      </w:r>
+      <w:proofErr w:type="gramEnd"/>
+      <w:r>
+        <w:t xml:space="preserve"> pero no aparecía. Afortunadamente su olfato detecto una brisa que llegaba de arriba de su cabeza, volteo y de primera no pudo ver nada, pero fijo bien su mirada y en el ventilador el duende daba vueltas y vueltas sin parar, el duende estaba </w:t>
+      </w:r>
+      <w:proofErr w:type="spellStart"/>
+      <w:r>
+        <w:t>aun</w:t>
+      </w:r>
+      <w:proofErr w:type="spellEnd"/>
+      <w:r>
+        <w:t xml:space="preserve"> </w:t>
+      </w:r>
+      <w:proofErr w:type="spellStart"/>
+      <w:r>
+        <w:t>mas</w:t>
+      </w:r>
+      <w:proofErr w:type="spellEnd"/>
+      <w:r>
+        <w:t xml:space="preserve"> verde de lo que ya era de tanto dar vueltas, Huesitos se dio cuenta y…” </w:t>
+      </w:r>
+    </w:p>
+    <w:p>
+      <w:r>
+        <w:t xml:space="preserve">- Programa: </w:t>
+      </w:r>
+      <w:proofErr w:type="spellStart"/>
+      <w:r>
+        <w:t>Aqui</w:t>
+      </w:r>
+      <w:proofErr w:type="spellEnd"/>
+      <w:r>
+        <w:t xml:space="preserve"> termina la primera interacción de la historia </w:t>
+      </w:r>
+    </w:p>
+    <w:p>
+      <w:r>
+        <w:t xml:space="preserve">- Programa: Antes de continuar con la segunda </w:t>
+      </w:r>
+      <w:proofErr w:type="spellStart"/>
+      <w:r>
+        <w:t>interaccion</w:t>
+      </w:r>
+      <w:proofErr w:type="spellEnd"/>
+      <w:r>
+        <w:t xml:space="preserve"> en este punto el programa generara una imagen basándose en la historia hasta este punto. Por </w:t>
+      </w:r>
+      <w:proofErr w:type="gramStart"/>
+      <w:r>
+        <w:t>ejemplo</w:t>
+      </w:r>
+      <w:proofErr w:type="gramEnd"/>
+      <w:r>
+        <w:t xml:space="preserve"> en este caso </w:t>
+      </w:r>
+      <w:proofErr w:type="spellStart"/>
+      <w:r>
+        <w:t>seria</w:t>
+      </w:r>
+      <w:proofErr w:type="spellEnd"/>
+      <w:r>
+        <w:t xml:space="preserve"> la de un perrito viendo hacia un ventilador del cual un duende cuelga dando vueltas. </w:t>
+      </w:r>
+    </w:p>
+    <w:p>
+      <w:r>
+        <w:t xml:space="preserve">- Programa: </w:t>
+      </w:r>
+      <w:proofErr w:type="spellStart"/>
+      <w:r>
+        <w:t>Aqui</w:t>
+      </w:r>
+      <w:proofErr w:type="spellEnd"/>
+      <w:r>
+        <w:t xml:space="preserve"> termina la primera interacción de la historia </w:t>
+      </w:r>
+    </w:p>
+    <w:p>
+      <w:r>
+        <w:t xml:space="preserve">- Programa: </w:t>
+      </w:r>
+      <w:proofErr w:type="spellStart"/>
+      <w:r>
+        <w:t>Aqui</w:t>
+      </w:r>
+      <w:proofErr w:type="spellEnd"/>
+      <w:r>
+        <w:t xml:space="preserve"> inicia la segunda interacción de la historia </w:t>
+      </w:r>
+    </w:p>
+    <w:p>
+      <w:r>
+        <w:t xml:space="preserve">- Programa: El programa entonces basándose en la historia que </w:t>
+      </w:r>
+      <w:proofErr w:type="spellStart"/>
+      <w:r>
+        <w:t>genero</w:t>
+      </w:r>
+      <w:proofErr w:type="spellEnd"/>
+      <w:r>
+        <w:t xml:space="preserve"> en la </w:t>
+      </w:r>
+      <w:proofErr w:type="spellStart"/>
+      <w:r>
+        <w:t>interaccion</w:t>
+      </w:r>
+      <w:proofErr w:type="spellEnd"/>
+      <w:r>
+        <w:t xml:space="preserve"> uno ahora dará 3 nuevas opciones al </w:t>
+      </w:r>
+      <w:proofErr w:type="gramStart"/>
+      <w:r>
+        <w:t>usuario</w:t>
+      </w:r>
+      <w:proofErr w:type="gramEnd"/>
+      <w:r>
+        <w:t xml:space="preserve"> por ejemplo: </w:t>
+      </w:r>
+    </w:p>
+    <w:p>
+      <w:r>
+        <w:t xml:space="preserve">Daniel, para continuar la historia necesito también de tu ayuda, dime como continua la historia? </w:t>
+      </w:r>
+    </w:p>
+    <w:p>
+      <w:proofErr w:type="spellStart"/>
+      <w:r>
+        <w:t>Opcion</w:t>
+      </w:r>
+      <w:proofErr w:type="spellEnd"/>
+      <w:r>
+        <w:t xml:space="preserve"> 1: Huesitos salta y salta hasta que alcanza a sujetar al duende </w:t>
+      </w:r>
+    </w:p>
+    <w:p>
+      <w:proofErr w:type="spellStart"/>
+      <w:r>
+        <w:lastRenderedPageBreak/>
+        <w:t>Opcion</w:t>
+      </w:r>
+      <w:proofErr w:type="spellEnd"/>
+      <w:r>
+        <w:t xml:space="preserve"> 2: El duende sale volando chocando con una pared </w:t>
+      </w:r>
+    </w:p>
+    <w:p>
+      <w:proofErr w:type="spellStart"/>
+      <w:r>
+        <w:t>Opcion</w:t>
+      </w:r>
+      <w:proofErr w:type="spellEnd"/>
+      <w:r>
+        <w:t xml:space="preserve"> 3: El duende logra soltarse del ventilador y cae sobre Huesitos </w:t>
+      </w:r>
+    </w:p>
+    <w:p>
+      <w:r>
+        <w:t xml:space="preserve">- Usuario: Selecciona una de las 3 opciones, escribe por ejemplo la </w:t>
+      </w:r>
+      <w:proofErr w:type="spellStart"/>
+      <w:r>
+        <w:t>Opcion</w:t>
+      </w:r>
+      <w:proofErr w:type="spellEnd"/>
+      <w:r>
+        <w:t xml:space="preserve"> 1 </w:t>
+      </w:r>
+    </w:p>
+    <w:p>
+      <w:r>
+        <w:t xml:space="preserve">- Programa: La IA genera la continuación de la historia usando la </w:t>
+      </w:r>
+      <w:proofErr w:type="spellStart"/>
+      <w:r>
+        <w:t>opcion</w:t>
+      </w:r>
+      <w:proofErr w:type="spellEnd"/>
+      <w:r>
+        <w:t xml:space="preserve"> uno como input para desarrollarla, aquí la historia tendrá al menos entre 100 y 200 palabras por ejemplo: “Huesitos al ver al duende dar vueltas en el ventilador empezó a girar y girar como hacen los perros, al mismo tiempo brincaba tratando de atrapar al duende con su hocico, después de intentarlo varias veces por fin logro sujetarlo para bajar al duende, Huesitos espera un poco a que se le pase lo mareado al duende y le pregunta su nombre y también le pregunta que hace en la casa…” </w:t>
+      </w:r>
+    </w:p>
+    <w:p>
+      <w:r>
+        <w:t xml:space="preserve">- Programa: </w:t>
+      </w:r>
+      <w:proofErr w:type="spellStart"/>
+      <w:r>
+        <w:t>Aqui</w:t>
+      </w:r>
+      <w:proofErr w:type="spellEnd"/>
+      <w:r>
+        <w:t xml:space="preserve"> termina la segunda interacción de la historia </w:t>
+      </w:r>
+    </w:p>
+    <w:p>
+      <w:r>
+        <w:t xml:space="preserve">- Programa: Antes de continuar con la tercera </w:t>
+      </w:r>
+      <w:proofErr w:type="spellStart"/>
+      <w:r>
+        <w:t>interaccion</w:t>
+      </w:r>
+      <w:proofErr w:type="spellEnd"/>
+      <w:r>
+        <w:t xml:space="preserve"> en este punto el programa generara una imagen basándose en la historia hasta este punto. Por </w:t>
+      </w:r>
+      <w:proofErr w:type="gramStart"/>
+      <w:r>
+        <w:t>ejemplo</w:t>
+      </w:r>
+      <w:proofErr w:type="gramEnd"/>
+      <w:r>
+        <w:t xml:space="preserve"> en este caso </w:t>
+      </w:r>
+      <w:proofErr w:type="spellStart"/>
+      <w:r>
+        <w:t>seria</w:t>
+      </w:r>
+      <w:proofErr w:type="spellEnd"/>
+      <w:r>
+        <w:t xml:space="preserve"> la de un perrito dando vueltas sujetando al duende con el hocico para bajarlo del ventilados. </w:t>
+      </w:r>
+    </w:p>
+    <w:p>
+      <w:r>
+        <w:t xml:space="preserve">- Programa: </w:t>
+      </w:r>
+      <w:proofErr w:type="spellStart"/>
+      <w:r>
+        <w:t>Aqui</w:t>
+      </w:r>
+      <w:proofErr w:type="spellEnd"/>
+      <w:r>
+        <w:t xml:space="preserve"> termina la segunda interacción de la historia </w:t>
+      </w:r>
+    </w:p>
+    <w:p>
+      <w:r>
+        <w:t xml:space="preserve">- Programa: </w:t>
+      </w:r>
+      <w:proofErr w:type="spellStart"/>
+      <w:r>
+        <w:t>Aqui</w:t>
+      </w:r>
+      <w:proofErr w:type="spellEnd"/>
+      <w:r>
+        <w:t xml:space="preserve"> inicia la tercera interacción de la historia </w:t>
+      </w:r>
+    </w:p>
+    <w:p>
+      <w:r>
+        <w:t xml:space="preserve">- Programa: El programa entonces basándose en la historia que </w:t>
+      </w:r>
+      <w:proofErr w:type="spellStart"/>
+      <w:r>
+        <w:t>genero</w:t>
+      </w:r>
+      <w:proofErr w:type="spellEnd"/>
+      <w:r>
+        <w:t xml:space="preserve"> en la </w:t>
+      </w:r>
+      <w:proofErr w:type="spellStart"/>
+      <w:r>
+        <w:t>interaccion</w:t>
+      </w:r>
+      <w:proofErr w:type="spellEnd"/>
+      <w:r>
+        <w:t xml:space="preserve"> dos ahora dará 3 nuevas opciones al </w:t>
+      </w:r>
+      <w:proofErr w:type="gramStart"/>
+      <w:r>
+        <w:t>usuario</w:t>
+      </w:r>
+      <w:proofErr w:type="gramEnd"/>
+      <w:r>
+        <w:t xml:space="preserve"> por ejemplo: </w:t>
+      </w:r>
+    </w:p>
+    <w:p>
+      <w:r>
+        <w:t xml:space="preserve">Daniel, para continuar la historia necesito también de tu ayuda, dime como continua la historia? </w:t>
+      </w:r>
+    </w:p>
+    <w:p>
+      <w:proofErr w:type="spellStart"/>
+      <w:r>
+        <w:t>Opcion</w:t>
+      </w:r>
+      <w:proofErr w:type="spellEnd"/>
+      <w:r>
+        <w:t xml:space="preserve"> 1: El duende le responde a Huesitos su nombre y dice que quiere comida </w:t>
+      </w:r>
+    </w:p>
+    <w:p>
+      <w:proofErr w:type="spellStart"/>
+      <w:r>
+        <w:t>Opcion</w:t>
+      </w:r>
+      <w:proofErr w:type="spellEnd"/>
+      <w:r>
+        <w:t xml:space="preserve"> 2: El duende no le dice su nombre y corre escapando de la casa </w:t>
+      </w:r>
+    </w:p>
+    <w:p>
+      <w:proofErr w:type="spellStart"/>
+      <w:r>
+        <w:t>Opcion</w:t>
+      </w:r>
+      <w:proofErr w:type="spellEnd"/>
+      <w:r>
+        <w:t xml:space="preserve"> 3: Le dice su nombre a </w:t>
+      </w:r>
+      <w:proofErr w:type="gramStart"/>
+      <w:r>
+        <w:t>Huesitos</w:t>
+      </w:r>
+      <w:proofErr w:type="gramEnd"/>
+      <w:r>
+        <w:t xml:space="preserve"> pero estaba tan mareado que vomito </w:t>
+      </w:r>
+    </w:p>
+    <w:p>
+      <w:r>
+        <w:t xml:space="preserve">- Usuario: Selecciona una de las 3 opciones, escribe por ejemplo la </w:t>
+      </w:r>
+      <w:proofErr w:type="spellStart"/>
+      <w:r>
+        <w:t>Opcion</w:t>
+      </w:r>
+      <w:proofErr w:type="spellEnd"/>
+      <w:r>
+        <w:t xml:space="preserve"> 3 </w:t>
+      </w:r>
+    </w:p>
+    <w:p>
+      <w:r>
+        <w:t xml:space="preserve">- Programa: La IA genera la continuación de la historia usando la </w:t>
+      </w:r>
+      <w:proofErr w:type="spellStart"/>
+      <w:r>
+        <w:t>opcion</w:t>
+      </w:r>
+      <w:proofErr w:type="spellEnd"/>
+      <w:r>
+        <w:t xml:space="preserve"> tres como input para desarrollarla. Como la iteración 3 es la </w:t>
+      </w:r>
+      <w:proofErr w:type="spellStart"/>
+      <w:r>
+        <w:t>ultima</w:t>
+      </w:r>
+      <w:proofErr w:type="spellEnd"/>
+      <w:r>
+        <w:t xml:space="preserve"> (ya que el usuario selecciono 3 iteraciones) aquí la historia tendrá al menos entre 200 y 300 palabras para terminar la historia: “Ya en el piso nuevamente </w:t>
+      </w:r>
+      <w:proofErr w:type="spellStart"/>
+      <w:r>
+        <w:t>despues</w:t>
+      </w:r>
+      <w:proofErr w:type="spellEnd"/>
+      <w:r>
+        <w:t xml:space="preserve"> de haber </w:t>
+      </w:r>
+      <w:proofErr w:type="spellStart"/>
+      <w:r>
+        <w:t>haber</w:t>
+      </w:r>
+      <w:proofErr w:type="spellEnd"/>
+      <w:r>
+        <w:t xml:space="preserve"> sido salvado por </w:t>
+      </w:r>
+      <w:proofErr w:type="spellStart"/>
+      <w:r>
+        <w:t>Huuesitos</w:t>
+      </w:r>
+      <w:proofErr w:type="spellEnd"/>
+      <w:r>
+        <w:t xml:space="preserve">, el duende le dice su nombre el cual es </w:t>
+      </w:r>
+      <w:proofErr w:type="spellStart"/>
+      <w:r>
+        <w:t>Diamantin</w:t>
+      </w:r>
+      <w:proofErr w:type="spellEnd"/>
+      <w:r>
+        <w:t xml:space="preserve">, pero esta tan mareado que empieza a vomitar por todos lados, su vomito era dulce de algodón de azúcar de muchos colores, Huesitos empezó a lamer todo el algodón mientras se le pegaba por todo el cuerpo, Huesitos acabo todo lleno de algodón de azúcar, al igual que el duende y la cocina, fue increíble dijo </w:t>
+      </w:r>
+      <w:proofErr w:type="spellStart"/>
+      <w:r>
+        <w:t>Diamantin</w:t>
+      </w:r>
+      <w:proofErr w:type="spellEnd"/>
+      <w:r>
+        <w:t xml:space="preserve">, nunca me había pasado esto, se lo contare a toda mi familia para </w:t>
+      </w:r>
+      <w:proofErr w:type="spellStart"/>
+      <w:r>
+        <w:t>reir</w:t>
+      </w:r>
+      <w:proofErr w:type="spellEnd"/>
+      <w:r>
+        <w:t xml:space="preserve"> todo el </w:t>
+      </w:r>
+      <w:proofErr w:type="spellStart"/>
+      <w:r>
+        <w:t>dia</w:t>
+      </w:r>
+      <w:proofErr w:type="spellEnd"/>
+      <w:r>
+        <w:t xml:space="preserve">. Huesitos </w:t>
+      </w:r>
+      <w:proofErr w:type="spellStart"/>
+      <w:r>
+        <w:t>despues</w:t>
+      </w:r>
+      <w:proofErr w:type="spellEnd"/>
+      <w:r>
+        <w:t xml:space="preserve"> de lamer casi todo el algodón de azúcar le dijo que se subiera en el para acompañarlo al jardín donde </w:t>
+      </w:r>
+      <w:proofErr w:type="spellStart"/>
+      <w:r>
+        <w:t>Diamantin</w:t>
+      </w:r>
+      <w:proofErr w:type="spellEnd"/>
+      <w:r>
+        <w:t xml:space="preserve"> vive con su familia. </w:t>
+      </w:r>
+      <w:proofErr w:type="gramStart"/>
+      <w:r>
+        <w:t>Se despidieron sonriendo y felices por haberse hecho amigos, quedaron de verse pronto para una nueva aventura!!!</w:t>
+      </w:r>
+      <w:proofErr w:type="gramEnd"/>
+      <w:r>
+        <w:t xml:space="preserve">” </w:t>
+      </w:r>
+    </w:p>
+    <w:p>
+      <w:r>
+        <w:lastRenderedPageBreak/>
+        <w:t xml:space="preserve">- Programa: Antes de terminar en este punto el programa generara una imagen basándose en la historia hasta este punto. Por </w:t>
+      </w:r>
+      <w:proofErr w:type="gramStart"/>
+      <w:r>
+        <w:t>ejemplo</w:t>
+      </w:r>
+      <w:proofErr w:type="gramEnd"/>
+      <w:r>
+        <w:t xml:space="preserve"> en este caso </w:t>
+      </w:r>
+      <w:proofErr w:type="spellStart"/>
+      <w:r>
+        <w:t>seria</w:t>
+      </w:r>
+      <w:proofErr w:type="spellEnd"/>
+      <w:r>
+        <w:t xml:space="preserve"> la de un duende vomitando algodón de azúcar de colores por todos lados, sobre el perro, sobre toda la cocina, etc. </w:t>
+      </w:r>
+    </w:p>
+    <w:p>
+      <w:r>
+        <w:t xml:space="preserve">- Programa: </w:t>
+      </w:r>
+      <w:proofErr w:type="spellStart"/>
+      <w:r>
+        <w:t>Aqui</w:t>
+      </w:r>
+      <w:proofErr w:type="spellEnd"/>
+      <w:r>
+        <w:t xml:space="preserve"> termina la tercera interacción de la historia. Y al ser la </w:t>
+      </w:r>
+      <w:proofErr w:type="spellStart"/>
+      <w:r>
+        <w:t>ultima</w:t>
+      </w:r>
+      <w:proofErr w:type="spellEnd"/>
+      <w:r>
+        <w:t xml:space="preserve"> entonces el </w:t>
+      </w:r>
+      <w:proofErr w:type="gramStart"/>
+      <w:r>
+        <w:t>programa continua</w:t>
+      </w:r>
+      <w:proofErr w:type="gramEnd"/>
+      <w:r>
+        <w:t xml:space="preserve"> con lo siguiente. </w:t>
+      </w:r>
+    </w:p>
+    <w:p>
+      <w:r>
+        <w:t xml:space="preserve">- Programa: </w:t>
+      </w:r>
+      <w:proofErr w:type="gramStart"/>
+      <w:r>
+        <w:t>Daniel, ha sido una historia muy divertida, te ha gustado?</w:t>
+      </w:r>
+      <w:proofErr w:type="gramEnd"/>
+      <w:r>
+        <w:t xml:space="preserve"> Espero que si tanto como a </w:t>
+      </w:r>
+      <w:proofErr w:type="spellStart"/>
+      <w:r>
+        <w:t>mi</w:t>
+      </w:r>
+      <w:proofErr w:type="spellEnd"/>
+      <w:r>
+        <w:t xml:space="preserve">. Si deseas conservar tu cuento da </w:t>
+      </w:r>
+      <w:proofErr w:type="spellStart"/>
+      <w:r>
+        <w:t>click</w:t>
+      </w:r>
+      <w:proofErr w:type="spellEnd"/>
+      <w:r>
+        <w:t xml:space="preserve"> en generar .</w:t>
+      </w:r>
+      <w:proofErr w:type="spellStart"/>
+      <w:r>
+        <w:t>pdf</w:t>
+      </w:r>
+      <w:proofErr w:type="spellEnd"/>
+      <w:r>
+        <w:t xml:space="preserve"> sino simplemente da </w:t>
+      </w:r>
+      <w:proofErr w:type="spellStart"/>
+      <w:r>
+        <w:t>click</w:t>
+      </w:r>
+      <w:proofErr w:type="spellEnd"/>
+      <w:r>
+        <w:t xml:space="preserve"> en regresar al inicio y </w:t>
+      </w:r>
+      <w:proofErr w:type="spellStart"/>
+      <w:r>
+        <w:t>podras</w:t>
+      </w:r>
+      <w:proofErr w:type="spellEnd"/>
+      <w:r>
+        <w:t xml:space="preserve"> iniciar una nueva aventura. </w:t>
+      </w:r>
+    </w:p>
+    <w:p>
+      <w:r>
+        <w:t>- Usuario: El usuario decide si guardar la historia en .</w:t>
+      </w:r>
+      <w:proofErr w:type="spellStart"/>
+      <w:r>
+        <w:t>pdf</w:t>
+      </w:r>
+      <w:proofErr w:type="spellEnd"/>
+      <w:r>
+        <w:t xml:space="preserve"> y descargarla o si regresa al inicio para una nueva aventura. </w:t>
+      </w:r>
+    </w:p>
+    <w:p>
+      <w:r>
+        <w:t>- Programa: Si el usuario escoge generar .</w:t>
+      </w:r>
+      <w:proofErr w:type="spellStart"/>
+      <w:r>
+        <w:t>pdf</w:t>
+      </w:r>
+      <w:proofErr w:type="spellEnd"/>
+      <w:r>
+        <w:t xml:space="preserve">, entonces el programa deberá </w:t>
+      </w:r>
+      <w:proofErr w:type="spellStart"/>
+      <w:r>
+        <w:t>gererar</w:t>
+      </w:r>
+      <w:proofErr w:type="spellEnd"/>
+      <w:r>
+        <w:t xml:space="preserve"> un .</w:t>
+      </w:r>
+      <w:proofErr w:type="spellStart"/>
+      <w:r>
+        <w:t>pdf</w:t>
+      </w:r>
+      <w:proofErr w:type="spellEnd"/>
+      <w:r>
+        <w:t xml:space="preserve"> conteniendo lo siguiente: </w:t>
+      </w:r>
+    </w:p>
+    <w:p>
+      <w:r>
+        <w:t xml:space="preserve">1. Portada: Un dibujo grande que incluya todos los elementos relevantes de toda la historia, momentos divertidos, tristes, de sorpresa o CLAVES de la historia. </w:t>
+      </w:r>
+      <w:proofErr w:type="spellStart"/>
+      <w:r>
+        <w:t>Tambien</w:t>
+      </w:r>
+      <w:proofErr w:type="spellEnd"/>
+      <w:r>
+        <w:t xml:space="preserve"> incluirá u nombre para la historia que </w:t>
+      </w:r>
+      <w:proofErr w:type="gramStart"/>
+      <w:r>
+        <w:t>generara</w:t>
+      </w:r>
+      <w:proofErr w:type="gramEnd"/>
+      <w:r>
+        <w:t xml:space="preserve"> la IA y deberá colocar hasta abajo el nombre del usuario y la fecha. </w:t>
+      </w:r>
+    </w:p>
+    <w:p>
+      <w:r>
+        <w:t xml:space="preserve">2. </w:t>
+      </w:r>
+      <w:proofErr w:type="spellStart"/>
+      <w:r>
+        <w:t>Despues</w:t>
+      </w:r>
+      <w:proofErr w:type="spellEnd"/>
+      <w:r>
+        <w:t xml:space="preserve"> de la portada vienen las imágenes y el cuento generados tal y como </w:t>
+      </w:r>
+      <w:proofErr w:type="spellStart"/>
+      <w:r>
+        <w:t>transcurrio</w:t>
+      </w:r>
+      <w:proofErr w:type="spellEnd"/>
+      <w:r>
+        <w:t xml:space="preserve"> la historia, 1ra imagen y la historia, 2da imagen y la historia, 3ra imagen y la historia. En esta parte solo debe incluirse el cuento, no debe de incluirse las opciones a escoger ni el número de </w:t>
+      </w:r>
+      <w:proofErr w:type="spellStart"/>
+      <w:r>
+        <w:t>interaccion</w:t>
+      </w:r>
+      <w:proofErr w:type="spellEnd"/>
+      <w:r>
+        <w:t xml:space="preserve"> nada, solamente la historia. </w:t>
+      </w:r>
+    </w:p>
+    <w:p>
+      <w:r>
+        <w:t xml:space="preserve">3. Ultima página. En una última </w:t>
+      </w:r>
+      <w:proofErr w:type="spellStart"/>
+      <w:r>
+        <w:t>pagina</w:t>
+      </w:r>
+      <w:proofErr w:type="spellEnd"/>
+      <w:r>
+        <w:t xml:space="preserve"> incluir un tipo </w:t>
+      </w:r>
+      <w:proofErr w:type="spellStart"/>
+      <w:r>
+        <w:t>disclaimer</w:t>
+      </w:r>
+      <w:proofErr w:type="spellEnd"/>
+      <w:r>
+        <w:t xml:space="preserve"> en el que se indica que el contenido fue generado por IA, que a veces la IA puede </w:t>
+      </w:r>
+      <w:proofErr w:type="spellStart"/>
+      <w:r>
+        <w:t>alusinar</w:t>
+      </w:r>
+      <w:proofErr w:type="spellEnd"/>
+      <w:r>
+        <w:t xml:space="preserve"> o generar respuestas incoherentes o incorrectas. </w:t>
+      </w:r>
+      <w:proofErr w:type="spellStart"/>
+      <w:r>
+        <w:t>Tambien</w:t>
+      </w:r>
+      <w:proofErr w:type="spellEnd"/>
+      <w:r>
+        <w:t xml:space="preserve"> un deslinde de responsabilidades para la app y su creador en caso de que la IA genere algo que pueda alterar de cualquier manera al usuario. Algo que indique que la app siempre debe usarse bajo supervisión paterna o de un adulto y que es 100 por </w:t>
+      </w:r>
+      <w:proofErr w:type="gramStart"/>
+      <w:r>
+        <w:t>ciento responsabilidad</w:t>
+      </w:r>
+      <w:proofErr w:type="gramEnd"/>
+      <w:r>
+        <w:t xml:space="preserve"> del padre o tutor dar permiso a su hijo para el uso de la app. </w:t>
+      </w:r>
+    </w:p>
+    <w:p>
+      <w:r>
+        <w:t xml:space="preserve">4. Hasta debajo de la </w:t>
+      </w:r>
+      <w:proofErr w:type="spellStart"/>
+      <w:r>
+        <w:t>ultima</w:t>
+      </w:r>
+      <w:proofErr w:type="spellEnd"/>
+      <w:r>
+        <w:t xml:space="preserve"> </w:t>
+      </w:r>
+      <w:proofErr w:type="spellStart"/>
+      <w:r>
+        <w:t>pagina</w:t>
+      </w:r>
+      <w:proofErr w:type="spellEnd"/>
+      <w:r>
+        <w:t xml:space="preserve"> incluir como pie de </w:t>
+      </w:r>
+      <w:proofErr w:type="spellStart"/>
+      <w:r>
+        <w:t>pagina</w:t>
+      </w:r>
+      <w:proofErr w:type="spellEnd"/>
+      <w:r>
+        <w:t xml:space="preserve"> una leyenda que diga algo sobre Todos los derechos reservados, 2025. Algo que haga ver que la app </w:t>
+      </w:r>
+      <w:proofErr w:type="spellStart"/>
+      <w:r>
+        <w:t>esta</w:t>
+      </w:r>
+      <w:proofErr w:type="spellEnd"/>
+      <w:r>
+        <w:t xml:space="preserve"> protegida para evitar plagio. </w:t>
+      </w:r>
+    </w:p>
+    <w:p>
+      <w:r>
+        <w:t xml:space="preserve">- Programa: </w:t>
+      </w:r>
+      <w:proofErr w:type="spellStart"/>
+      <w:r>
+        <w:t>Despues</w:t>
+      </w:r>
+      <w:proofErr w:type="spellEnd"/>
+      <w:r>
+        <w:t xml:space="preserve"> de generar </w:t>
+      </w:r>
+      <w:proofErr w:type="spellStart"/>
+      <w:r>
+        <w:t>el</w:t>
+      </w:r>
+      <w:proofErr w:type="spellEnd"/>
+      <w:r>
+        <w:t xml:space="preserve"> .</w:t>
+      </w:r>
+      <w:proofErr w:type="spellStart"/>
+      <w:r>
+        <w:t>pdf</w:t>
+      </w:r>
+      <w:proofErr w:type="spellEnd"/>
+      <w:r>
+        <w:t xml:space="preserve"> deberá permitirse al usuario descargar el documento. Una vez descargado el documento de manera exitosa, la app deberá volver al inicio para invitar al usuario a generar una nueva historia. En caso de que el usuario no haya solicitado el .</w:t>
+      </w:r>
+      <w:proofErr w:type="spellStart"/>
+      <w:r>
+        <w:t>pdf</w:t>
+      </w:r>
+      <w:proofErr w:type="spellEnd"/>
+      <w:r>
+        <w:t xml:space="preserve"> entonces al terminar la historia deberá preguntar si desea volver al inicio, de ser </w:t>
+      </w:r>
+      <w:proofErr w:type="spellStart"/>
+      <w:r>
+        <w:t>asi</w:t>
+      </w:r>
+      <w:proofErr w:type="spellEnd"/>
+      <w:r>
+        <w:t xml:space="preserve"> deberá apretar inicio o home para iniciar una nueva aventura. </w:t>
+      </w:r>
+    </w:p>
+    <w:p>
+      <w:proofErr w:type="spellStart"/>
+      <w:r>
+        <w:t>ChatGPT</w:t>
+      </w:r>
+      <w:proofErr w:type="spellEnd"/>
+      <w:r>
+        <w:t xml:space="preserve">: Ahora dime tu estrategia para lograr lo que te solicite al inicio, si tienes preguntas hazlas para que no tengas dudas sobre la app y el proceso. </w:t>
+      </w:r>
+    </w:p>
+    <w:p>
+      <w:r>
+        <w:t>Entonces ahorita toca generar la imagen vamos a concentrarnos en eso.</w:t>
+      </w:r>
+    </w:p>
     <w:p/>
     <w:sectPr>
       <w:pgSz w:w="12240" w:h="15840"/>

</xml_diff>

<commit_message>
Versión funcional con PDF e imagen DALL·E
</commit_message>
<xml_diff>
--- a/Others/Aiventura Prompt.docx
+++ b/Others/Aiventura Prompt.docx
@@ -1709,1398 +1709,6 @@
         <w:t>: Ahora dime tu estrategia para lograr lo que te solicite al inicio, si tienes preguntas hazlas para que no tengas dudas sobre la app y el proceso.</w:t>
       </w:r>
     </w:p>
-    <w:p>
-      <w:pPr>
-        <w:spacing w:after="0"/>
-      </w:pPr>
-    </w:p>
-    <w:p/>
-    <w:p/>
-    <w:p>
-      <w:r>
-        <w:lastRenderedPageBreak/>
-        <w:t xml:space="preserve">Hola como referencia este chat es </w:t>
-      </w:r>
-      <w:proofErr w:type="spellStart"/>
-      <w:r>
-        <w:t>continuacion</w:t>
-      </w:r>
-      <w:proofErr w:type="spellEnd"/>
-      <w:r>
-        <w:t xml:space="preserve"> del chat que guardaste llamado: </w:t>
-      </w:r>
-      <w:proofErr w:type="spellStart"/>
-      <w:r>
-        <w:t>Aiventura</w:t>
-      </w:r>
-      <w:proofErr w:type="spellEnd"/>
-      <w:r>
-        <w:t xml:space="preserve"> antes de PDF. Y ahora vas a guardar este como </w:t>
-      </w:r>
-      <w:proofErr w:type="spellStart"/>
-      <w:r>
-        <w:t>Aiventura</w:t>
-      </w:r>
-      <w:proofErr w:type="spellEnd"/>
-      <w:r>
-        <w:t xml:space="preserve"> </w:t>
-      </w:r>
-      <w:proofErr w:type="spellStart"/>
-      <w:r>
-        <w:t>generacion</w:t>
-      </w:r>
-      <w:proofErr w:type="spellEnd"/>
-      <w:r>
-        <w:t xml:space="preserve"> de PDF.</w:t>
-      </w:r>
-    </w:p>
-    <w:p>
-      <w:r>
-        <w:t xml:space="preserve">Este fue el </w:t>
-      </w:r>
-      <w:proofErr w:type="spellStart"/>
-      <w:r>
-        <w:t>prompt</w:t>
-      </w:r>
-      <w:proofErr w:type="spellEnd"/>
-      <w:r>
-        <w:t xml:space="preserve"> original y ya avanzamos mucho hasta la parte en que termina la historia. Hasta este punto no hemos generado ninguna imagen pues decidimos dejarlo para el final. Ahora toca generar la imagen del cuento utilizando toda la historia generada cono input para generar algo alusivo a la historia y que sirva de portada </w:t>
-      </w:r>
-      <w:proofErr w:type="spellStart"/>
-      <w:r>
-        <w:t>despues</w:t>
-      </w:r>
-      <w:proofErr w:type="spellEnd"/>
-      <w:r>
-        <w:t xml:space="preserve"> del .</w:t>
-      </w:r>
-      <w:proofErr w:type="spellStart"/>
-      <w:r>
-        <w:t>pdf</w:t>
-      </w:r>
-      <w:proofErr w:type="spellEnd"/>
-      <w:r>
-        <w:t xml:space="preserve"> que se va a generar.</w:t>
-      </w:r>
-    </w:p>
-    <w:p>
-      <w:r>
-        <w:t xml:space="preserve">El </w:t>
-      </w:r>
-      <w:proofErr w:type="spellStart"/>
-      <w:r>
-        <w:t>prompt</w:t>
-      </w:r>
-      <w:proofErr w:type="spellEnd"/>
-      <w:r>
-        <w:t xml:space="preserve"> inicial fue:</w:t>
-      </w:r>
-    </w:p>
-    <w:p>
-      <w:proofErr w:type="spellStart"/>
-      <w:r>
-        <w:t>ChatGPT</w:t>
-      </w:r>
-      <w:proofErr w:type="spellEnd"/>
-      <w:r>
-        <w:t xml:space="preserve">: </w:t>
-      </w:r>
-    </w:p>
-    <w:p>
-      <w:r>
-        <w:t xml:space="preserve">Quiero hacer una app que pueda de alguna manera distribuir/vender por medio de </w:t>
-      </w:r>
-      <w:proofErr w:type="spellStart"/>
-      <w:r>
-        <w:t>Googple</w:t>
-      </w:r>
-      <w:proofErr w:type="spellEnd"/>
-      <w:r>
-        <w:t xml:space="preserve"> Play para Android. </w:t>
-      </w:r>
-    </w:p>
-    <w:p>
-      <w:r>
-        <w:t xml:space="preserve">Se que existen hoy muchas alternativas, me </w:t>
-      </w:r>
-      <w:proofErr w:type="spellStart"/>
-      <w:r>
-        <w:t>gustaria</w:t>
-      </w:r>
-      <w:proofErr w:type="spellEnd"/>
-      <w:r>
-        <w:t xml:space="preserve"> usar la </w:t>
-      </w:r>
-      <w:proofErr w:type="spellStart"/>
-      <w:r>
-        <w:t>mas</w:t>
-      </w:r>
-      <w:proofErr w:type="spellEnd"/>
-      <w:r>
-        <w:t xml:space="preserve"> sencilla, </w:t>
-      </w:r>
-      <w:proofErr w:type="spellStart"/>
-      <w:r>
-        <w:t>basandome</w:t>
-      </w:r>
-      <w:proofErr w:type="spellEnd"/>
-      <w:r>
-        <w:t xml:space="preserve"> principalmente en herramientas de </w:t>
-      </w:r>
-      <w:proofErr w:type="spellStart"/>
-      <w:r>
-        <w:t>google</w:t>
-      </w:r>
-      <w:proofErr w:type="spellEnd"/>
-      <w:r>
-        <w:t xml:space="preserve">. </w:t>
-      </w:r>
-    </w:p>
-    <w:p>
-      <w:r>
-        <w:t xml:space="preserve">La idea de la app es la siguiente: </w:t>
-      </w:r>
-    </w:p>
-    <w:p>
-      <w:r>
-        <w:t xml:space="preserve">1. Generar una app con diseño atractivo para niños y adolescentes, poder colocar un logo, nombre, bienvenida, e instrucciones de la app. La app debe de verse bien en cualquier smartphone </w:t>
-      </w:r>
-    </w:p>
-    <w:p>
-      <w:r>
-        <w:t xml:space="preserve">2. Contenido apto para niños con un fuerte filtro de cosas para adultos </w:t>
-      </w:r>
-    </w:p>
-    <w:p>
-      <w:r>
-        <w:t xml:space="preserve">3. Generar con AI un cuento e </w:t>
-      </w:r>
-      <w:proofErr w:type="spellStart"/>
-      <w:r>
-        <w:t>imagenes</w:t>
-      </w:r>
-      <w:proofErr w:type="spellEnd"/>
-      <w:r>
-        <w:t xml:space="preserve"> alusivas al mismo </w:t>
-      </w:r>
-    </w:p>
-    <w:p>
-      <w:r>
-        <w:t>4. Al final debe poderse imprimir en .</w:t>
-      </w:r>
-      <w:proofErr w:type="spellStart"/>
-      <w:r>
-        <w:t>pdf</w:t>
-      </w:r>
-      <w:proofErr w:type="spellEnd"/>
-      <w:r>
-        <w:t xml:space="preserve"> incluyendo el texto e </w:t>
-      </w:r>
-      <w:proofErr w:type="spellStart"/>
-      <w:r>
-        <w:t>imagenes</w:t>
-      </w:r>
-      <w:proofErr w:type="spellEnd"/>
-      <w:r>
-        <w:t xml:space="preserve"> generadas </w:t>
-      </w:r>
-    </w:p>
-    <w:p>
-      <w:r>
-        <w:t xml:space="preserve">Como debe funcionar la app: </w:t>
-      </w:r>
-    </w:p>
-    <w:p>
-      <w:r>
-        <w:t xml:space="preserve">- Programa: Dar la bienvenida a la app y explicar las instrucciones de manera breve y concisa explicado para niños </w:t>
-      </w:r>
-    </w:p>
-    <w:p>
-      <w:r>
-        <w:t xml:space="preserve">- Programa: Pedir el nombre del usuario </w:t>
-      </w:r>
-    </w:p>
-    <w:p>
-      <w:r>
-        <w:t xml:space="preserve">- Usuario: Escribe su nombre y da </w:t>
-      </w:r>
-      <w:proofErr w:type="spellStart"/>
-      <w:r>
-        <w:t>enter</w:t>
-      </w:r>
-      <w:proofErr w:type="spellEnd"/>
-      <w:r>
-        <w:t xml:space="preserve"> o siguiente </w:t>
-      </w:r>
-    </w:p>
-    <w:p>
-      <w:r>
-        <w:t xml:space="preserve">- Programa: Pedir la edad del usuario </w:t>
-      </w:r>
-    </w:p>
-    <w:p>
-      <w:r>
-        <w:t xml:space="preserve">- Usuario: Escribe su edad y da </w:t>
-      </w:r>
-      <w:proofErr w:type="spellStart"/>
-      <w:r>
-        <w:t>enter</w:t>
-      </w:r>
-      <w:proofErr w:type="spellEnd"/>
-      <w:r>
-        <w:t xml:space="preserve"> o siguiente </w:t>
-      </w:r>
-    </w:p>
-    <w:p>
-      <w:r>
-        <w:t xml:space="preserve">- Programa: Pedir cuantas iteraciones </w:t>
-      </w:r>
-      <w:proofErr w:type="spellStart"/>
-      <w:r>
-        <w:t>tendra</w:t>
-      </w:r>
-      <w:proofErr w:type="spellEnd"/>
-      <w:r>
-        <w:t xml:space="preserve"> el cuento (</w:t>
-      </w:r>
-      <w:proofErr w:type="spellStart"/>
-      <w:r>
-        <w:t>minimo</w:t>
-      </w:r>
-      <w:proofErr w:type="spellEnd"/>
-      <w:r>
-        <w:t xml:space="preserve"> 3 </w:t>
-      </w:r>
-      <w:proofErr w:type="spellStart"/>
-      <w:r>
-        <w:t>maximo</w:t>
-      </w:r>
-      <w:proofErr w:type="spellEnd"/>
-      <w:r>
-        <w:t xml:space="preserve"> 5) en plan gratis, mayor a 5 en </w:t>
-      </w:r>
-      <w:proofErr w:type="spellStart"/>
-      <w:r>
-        <w:t>add</w:t>
-      </w:r>
-      <w:proofErr w:type="spellEnd"/>
-      <w:r>
-        <w:t xml:space="preserve"> pagado </w:t>
-      </w:r>
-    </w:p>
-    <w:p>
-      <w:r>
-        <w:t xml:space="preserve">- Usuario: Escribe cuantas interacciones quiere, en caso de ser mayor a 5 sugerir pagar el plan premium, sino continuar con 5 o menos interacciones. </w:t>
-      </w:r>
-    </w:p>
-    <w:p>
-      <w:r>
-        <w:t xml:space="preserve">- Programa: Dar </w:t>
-      </w:r>
-      <w:proofErr w:type="gramStart"/>
-      <w:r>
-        <w:t>una breve resumen</w:t>
-      </w:r>
-      <w:proofErr w:type="gramEnd"/>
-      <w:r>
-        <w:t xml:space="preserve"> a manera de </w:t>
-      </w:r>
-      <w:proofErr w:type="spellStart"/>
-      <w:r>
-        <w:t>introduccion</w:t>
-      </w:r>
-      <w:proofErr w:type="spellEnd"/>
-      <w:r>
-        <w:t xml:space="preserve"> y solicitar la primera </w:t>
-      </w:r>
-      <w:proofErr w:type="spellStart"/>
-      <w:r>
-        <w:t>linea</w:t>
-      </w:r>
-      <w:proofErr w:type="spellEnd"/>
-      <w:r>
-        <w:t xml:space="preserve"> de la historia, </w:t>
-      </w:r>
-      <w:proofErr w:type="spellStart"/>
-      <w:r>
-        <w:t>solicitandola</w:t>
-      </w:r>
-      <w:proofErr w:type="spellEnd"/>
-      <w:r>
-        <w:t xml:space="preserve"> de manera que atraiga al </w:t>
-      </w:r>
-      <w:proofErr w:type="gramStart"/>
-      <w:r>
-        <w:t>usuario</w:t>
-      </w:r>
-      <w:proofErr w:type="gramEnd"/>
-      <w:r>
-        <w:t xml:space="preserve"> por ejemplo: "Hola Daniel, </w:t>
-      </w:r>
-      <w:proofErr w:type="spellStart"/>
-      <w:r>
-        <w:t>HistoriaApp</w:t>
-      </w:r>
-      <w:proofErr w:type="spellEnd"/>
-      <w:r>
-        <w:t xml:space="preserve"> </w:t>
-      </w:r>
-      <w:proofErr w:type="spellStart"/>
-      <w:r>
-        <w:t>esta</w:t>
-      </w:r>
-      <w:proofErr w:type="spellEnd"/>
-      <w:r>
-        <w:t xml:space="preserve"> lista para desarrollar tu cuento en 3 iteraciones, te invito a que escribas el inicio de tu </w:t>
-      </w:r>
-      <w:r>
-        <w:lastRenderedPageBreak/>
-        <w:t xml:space="preserve">aventura, solo necesitas dar una corta idea de lo que estas imaginando, </w:t>
-      </w:r>
-      <w:proofErr w:type="spellStart"/>
-      <w:r>
-        <w:t>asi</w:t>
-      </w:r>
-      <w:proofErr w:type="spellEnd"/>
-      <w:r>
-        <w:t xml:space="preserve"> que pon a volar tu </w:t>
-      </w:r>
-      <w:proofErr w:type="spellStart"/>
-      <w:r>
-        <w:t>imaginacion</w:t>
-      </w:r>
-      <w:proofErr w:type="spellEnd"/>
-      <w:r>
-        <w:t xml:space="preserve"> y </w:t>
-      </w:r>
-      <w:proofErr w:type="spellStart"/>
-      <w:r>
-        <w:t>cuentame</w:t>
-      </w:r>
-      <w:proofErr w:type="spellEnd"/>
-      <w:r>
-        <w:t xml:space="preserve"> el inicio" </w:t>
-      </w:r>
-    </w:p>
-    <w:p>
-      <w:r>
-        <w:t xml:space="preserve">- Usuario: Mi perro vio un duende en la cocina de la casa </w:t>
-      </w:r>
-    </w:p>
-    <w:p>
-      <w:r>
-        <w:t xml:space="preserve">- Programa: Lee el input del usuario, genera una imagen alusiva a la </w:t>
-      </w:r>
-      <w:proofErr w:type="spellStart"/>
-      <w:r>
-        <w:t>introduccion</w:t>
-      </w:r>
-      <w:proofErr w:type="spellEnd"/>
-      <w:r>
-        <w:t xml:space="preserve"> a la historia. Las </w:t>
-      </w:r>
-      <w:proofErr w:type="spellStart"/>
-      <w:r>
-        <w:t>imagenes</w:t>
-      </w:r>
-      <w:proofErr w:type="spellEnd"/>
-      <w:r>
-        <w:t xml:space="preserve"> siempre </w:t>
-      </w:r>
-      <w:proofErr w:type="spellStart"/>
-      <w:r>
-        <w:t>deberan</w:t>
-      </w:r>
-      <w:proofErr w:type="spellEnd"/>
-      <w:r>
-        <w:t xml:space="preserve"> tener el mismo estilo, un estilo de caricatura, bonito, con colores vivos, pasteles, llenos de </w:t>
-      </w:r>
-      <w:proofErr w:type="spellStart"/>
-      <w:r>
-        <w:t>ilusion</w:t>
-      </w:r>
-      <w:proofErr w:type="spellEnd"/>
-      <w:r>
-        <w:t xml:space="preserve">, etc. Las </w:t>
-      </w:r>
-      <w:proofErr w:type="spellStart"/>
-      <w:r>
-        <w:t>imagenes</w:t>
-      </w:r>
-      <w:proofErr w:type="spellEnd"/>
-      <w:r>
-        <w:t xml:space="preserve"> siempre </w:t>
-      </w:r>
-      <w:proofErr w:type="spellStart"/>
-      <w:r>
-        <w:t>tendran</w:t>
-      </w:r>
-      <w:proofErr w:type="spellEnd"/>
-      <w:r>
-        <w:t xml:space="preserve"> el mismo tamaño, </w:t>
-      </w:r>
-      <w:proofErr w:type="spellStart"/>
-      <w:r>
-        <w:t>optimo</w:t>
-      </w:r>
-      <w:proofErr w:type="spellEnd"/>
-      <w:r>
-        <w:t xml:space="preserve"> para desplegarse en cualquier pantalla de smartphone. </w:t>
-      </w:r>
-    </w:p>
-    <w:p>
-      <w:r>
-        <w:t xml:space="preserve">- Programa: Una vez generada la imagen a </w:t>
-      </w:r>
-      <w:proofErr w:type="spellStart"/>
-      <w:r>
-        <w:t>continuacion</w:t>
-      </w:r>
-      <w:proofErr w:type="spellEnd"/>
-      <w:r>
-        <w:t xml:space="preserve"> el programa indicara: Daniel me parece muy bueno el inicio de tu historia, vamos, te voy a ayudar a hacerla super emocionante, </w:t>
-      </w:r>
-      <w:proofErr w:type="spellStart"/>
-      <w:r>
-        <w:t>aqui</w:t>
-      </w:r>
-      <w:proofErr w:type="spellEnd"/>
-      <w:r>
-        <w:t xml:space="preserve"> te doy 3 opciones para continuar: </w:t>
-      </w:r>
-    </w:p>
-    <w:p>
-      <w:r>
-        <w:t xml:space="preserve">- Programa: </w:t>
-      </w:r>
-      <w:proofErr w:type="spellStart"/>
-      <w:r>
-        <w:t>Aqui</w:t>
-      </w:r>
-      <w:proofErr w:type="spellEnd"/>
-      <w:r>
-        <w:t xml:space="preserve"> inicia la primera </w:t>
-      </w:r>
-      <w:proofErr w:type="spellStart"/>
-      <w:r>
-        <w:t>interaccion</w:t>
-      </w:r>
-      <w:proofErr w:type="spellEnd"/>
-      <w:r>
-        <w:t xml:space="preserve"> de la historia </w:t>
-      </w:r>
-    </w:p>
-    <w:p>
-      <w:r>
-        <w:t xml:space="preserve">- Programa: La IA genera 3 posibles continuaciones de la historia con </w:t>
-      </w:r>
-      <w:proofErr w:type="spellStart"/>
-      <w:r>
-        <w:t>maximo</w:t>
-      </w:r>
-      <w:proofErr w:type="spellEnd"/>
-      <w:r>
-        <w:t xml:space="preserve"> 20 palabras cada una. Deben ser diferentes creativas y de </w:t>
-      </w:r>
-      <w:proofErr w:type="spellStart"/>
-      <w:r>
-        <w:t>fantasia</w:t>
-      </w:r>
-      <w:proofErr w:type="spellEnd"/>
-      <w:r>
-        <w:t xml:space="preserve">, de suspenso, de amor, tristes, divertidas, de miedo, de </w:t>
-      </w:r>
-      <w:proofErr w:type="spellStart"/>
-      <w:r>
-        <w:t>accion</w:t>
-      </w:r>
-      <w:proofErr w:type="spellEnd"/>
-      <w:r>
-        <w:t xml:space="preserve">, </w:t>
-      </w:r>
-      <w:proofErr w:type="spellStart"/>
-      <w:proofErr w:type="gramStart"/>
-      <w:r>
-        <w:t>etc</w:t>
-      </w:r>
-      <w:proofErr w:type="spellEnd"/>
-      <w:proofErr w:type="gramEnd"/>
-      <w:r>
-        <w:t xml:space="preserve"> pero siempre para </w:t>
-      </w:r>
-      <w:proofErr w:type="gramStart"/>
-      <w:r>
-        <w:t>niños</w:t>
-      </w:r>
-      <w:proofErr w:type="gramEnd"/>
-      <w:r>
-        <w:t xml:space="preserve"> por ejemplo: </w:t>
-      </w:r>
-    </w:p>
-    <w:p>
-      <w:proofErr w:type="spellStart"/>
-      <w:r>
-        <w:t>Opcion</w:t>
-      </w:r>
-      <w:proofErr w:type="spellEnd"/>
-      <w:r>
-        <w:t xml:space="preserve"> 1: Si quieres que el perro pueda hablar con el duende y convencerlo de salir </w:t>
-      </w:r>
-    </w:p>
-    <w:p>
-      <w:proofErr w:type="spellStart"/>
-      <w:r>
-        <w:t>Opcion</w:t>
-      </w:r>
-      <w:proofErr w:type="spellEnd"/>
-      <w:r>
-        <w:t xml:space="preserve"> 2: Deseas que tu perro lo encuentre y se ponga a jugar con el </w:t>
-      </w:r>
-    </w:p>
-    <w:p>
-      <w:proofErr w:type="spellStart"/>
-      <w:r>
-        <w:t>Opcion</w:t>
-      </w:r>
-      <w:proofErr w:type="spellEnd"/>
-      <w:r>
-        <w:t xml:space="preserve"> 3: Desafortunadamente el duende es malo y espanto a tu perro </w:t>
-      </w:r>
-    </w:p>
-    <w:p>
-      <w:r>
-        <w:t xml:space="preserve">- Usuario: Selecciona una de las 3 opciones, escribe por ejemplo la </w:t>
-      </w:r>
-      <w:proofErr w:type="spellStart"/>
-      <w:r>
-        <w:t>Opcion</w:t>
-      </w:r>
-      <w:proofErr w:type="spellEnd"/>
-      <w:r>
-        <w:t xml:space="preserve"> 2 </w:t>
-      </w:r>
-    </w:p>
-    <w:p>
-      <w:r>
-        <w:t xml:space="preserve">- Programa: La IA genera la </w:t>
-      </w:r>
-      <w:proofErr w:type="spellStart"/>
-      <w:r>
-        <w:t>continuacion</w:t>
-      </w:r>
-      <w:proofErr w:type="spellEnd"/>
-      <w:r>
-        <w:t xml:space="preserve"> de la historia usando la </w:t>
-      </w:r>
-      <w:proofErr w:type="spellStart"/>
-      <w:r>
-        <w:t>opcion</w:t>
-      </w:r>
-      <w:proofErr w:type="spellEnd"/>
-      <w:r>
-        <w:t xml:space="preserve"> dos como input para desarrollarla, aquí la historia tendrá al menos entre 100 y 200 </w:t>
-      </w:r>
-      <w:proofErr w:type="gramStart"/>
-      <w:r>
-        <w:t>palabras</w:t>
-      </w:r>
-      <w:proofErr w:type="gramEnd"/>
-      <w:r>
-        <w:t xml:space="preserve"> por ejemplo: “Es increíble, Huesos el perrito después de ver al duende en la cocina </w:t>
-      </w:r>
-      <w:proofErr w:type="spellStart"/>
-      <w:r>
-        <w:t>corrio</w:t>
-      </w:r>
-      <w:proofErr w:type="spellEnd"/>
-      <w:r>
-        <w:t xml:space="preserve"> por todos lados </w:t>
-      </w:r>
-      <w:proofErr w:type="spellStart"/>
-      <w:r>
-        <w:t>buscandolo</w:t>
-      </w:r>
-      <w:proofErr w:type="spellEnd"/>
-      <w:r>
-        <w:t xml:space="preserve">. Busco en la alacena, en las despensas, en los cajones, en todos </w:t>
-      </w:r>
-      <w:proofErr w:type="gramStart"/>
-      <w:r>
-        <w:t>lados</w:t>
-      </w:r>
-      <w:proofErr w:type="gramEnd"/>
-      <w:r>
-        <w:t xml:space="preserve"> pero no aparecía. Afortunadamente su olfato detecto una brisa que llegaba de arriba de su cabeza, volteo y de primera no pudo ver nada, pero fijo bien su mirada y en el ventilador el duende daba vueltas y vueltas sin parar, el duende estaba </w:t>
-      </w:r>
-      <w:proofErr w:type="spellStart"/>
-      <w:r>
-        <w:t>aun</w:t>
-      </w:r>
-      <w:proofErr w:type="spellEnd"/>
-      <w:r>
-        <w:t xml:space="preserve"> </w:t>
-      </w:r>
-      <w:proofErr w:type="spellStart"/>
-      <w:r>
-        <w:t>mas</w:t>
-      </w:r>
-      <w:proofErr w:type="spellEnd"/>
-      <w:r>
-        <w:t xml:space="preserve"> verde de lo que ya era de tanto dar vueltas, Huesitos se dio cuenta y…” </w:t>
-      </w:r>
-    </w:p>
-    <w:p>
-      <w:r>
-        <w:t xml:space="preserve">- Programa: </w:t>
-      </w:r>
-      <w:proofErr w:type="spellStart"/>
-      <w:r>
-        <w:t>Aqui</w:t>
-      </w:r>
-      <w:proofErr w:type="spellEnd"/>
-      <w:r>
-        <w:t xml:space="preserve"> termina la primera interacción de la historia </w:t>
-      </w:r>
-    </w:p>
-    <w:p>
-      <w:r>
-        <w:t xml:space="preserve">- Programa: Antes de continuar con la segunda </w:t>
-      </w:r>
-      <w:proofErr w:type="spellStart"/>
-      <w:r>
-        <w:t>interaccion</w:t>
-      </w:r>
-      <w:proofErr w:type="spellEnd"/>
-      <w:r>
-        <w:t xml:space="preserve"> en este punto el programa generara una imagen basándose en la historia hasta este punto. Por </w:t>
-      </w:r>
-      <w:proofErr w:type="gramStart"/>
-      <w:r>
-        <w:t>ejemplo</w:t>
-      </w:r>
-      <w:proofErr w:type="gramEnd"/>
-      <w:r>
-        <w:t xml:space="preserve"> en este caso </w:t>
-      </w:r>
-      <w:proofErr w:type="spellStart"/>
-      <w:r>
-        <w:t>seria</w:t>
-      </w:r>
-      <w:proofErr w:type="spellEnd"/>
-      <w:r>
-        <w:t xml:space="preserve"> la de un perrito viendo hacia un ventilador del cual un duende cuelga dando vueltas. </w:t>
-      </w:r>
-    </w:p>
-    <w:p>
-      <w:r>
-        <w:t xml:space="preserve">- Programa: </w:t>
-      </w:r>
-      <w:proofErr w:type="spellStart"/>
-      <w:r>
-        <w:t>Aqui</w:t>
-      </w:r>
-      <w:proofErr w:type="spellEnd"/>
-      <w:r>
-        <w:t xml:space="preserve"> termina la primera interacción de la historia </w:t>
-      </w:r>
-    </w:p>
-    <w:p>
-      <w:r>
-        <w:t xml:space="preserve">- Programa: </w:t>
-      </w:r>
-      <w:proofErr w:type="spellStart"/>
-      <w:r>
-        <w:t>Aqui</w:t>
-      </w:r>
-      <w:proofErr w:type="spellEnd"/>
-      <w:r>
-        <w:t xml:space="preserve"> inicia la segunda interacción de la historia </w:t>
-      </w:r>
-    </w:p>
-    <w:p>
-      <w:r>
-        <w:t xml:space="preserve">- Programa: El programa entonces basándose en la historia que </w:t>
-      </w:r>
-      <w:proofErr w:type="spellStart"/>
-      <w:r>
-        <w:t>genero</w:t>
-      </w:r>
-      <w:proofErr w:type="spellEnd"/>
-      <w:r>
-        <w:t xml:space="preserve"> en la </w:t>
-      </w:r>
-      <w:proofErr w:type="spellStart"/>
-      <w:r>
-        <w:t>interaccion</w:t>
-      </w:r>
-      <w:proofErr w:type="spellEnd"/>
-      <w:r>
-        <w:t xml:space="preserve"> uno ahora dará 3 nuevas opciones al </w:t>
-      </w:r>
-      <w:proofErr w:type="gramStart"/>
-      <w:r>
-        <w:t>usuario</w:t>
-      </w:r>
-      <w:proofErr w:type="gramEnd"/>
-      <w:r>
-        <w:t xml:space="preserve"> por ejemplo: </w:t>
-      </w:r>
-    </w:p>
-    <w:p>
-      <w:r>
-        <w:t xml:space="preserve">Daniel, para continuar la historia necesito también de tu ayuda, dime como continua la historia? </w:t>
-      </w:r>
-    </w:p>
-    <w:p>
-      <w:proofErr w:type="spellStart"/>
-      <w:r>
-        <w:t>Opcion</w:t>
-      </w:r>
-      <w:proofErr w:type="spellEnd"/>
-      <w:r>
-        <w:t xml:space="preserve"> 1: Huesitos salta y salta hasta que alcanza a sujetar al duende </w:t>
-      </w:r>
-    </w:p>
-    <w:p>
-      <w:proofErr w:type="spellStart"/>
-      <w:r>
-        <w:lastRenderedPageBreak/>
-        <w:t>Opcion</w:t>
-      </w:r>
-      <w:proofErr w:type="spellEnd"/>
-      <w:r>
-        <w:t xml:space="preserve"> 2: El duende sale volando chocando con una pared </w:t>
-      </w:r>
-    </w:p>
-    <w:p>
-      <w:proofErr w:type="spellStart"/>
-      <w:r>
-        <w:t>Opcion</w:t>
-      </w:r>
-      <w:proofErr w:type="spellEnd"/>
-      <w:r>
-        <w:t xml:space="preserve"> 3: El duende logra soltarse del ventilador y cae sobre Huesitos </w:t>
-      </w:r>
-    </w:p>
-    <w:p>
-      <w:r>
-        <w:t xml:space="preserve">- Usuario: Selecciona una de las 3 opciones, escribe por ejemplo la </w:t>
-      </w:r>
-      <w:proofErr w:type="spellStart"/>
-      <w:r>
-        <w:t>Opcion</w:t>
-      </w:r>
-      <w:proofErr w:type="spellEnd"/>
-      <w:r>
-        <w:t xml:space="preserve"> 1 </w:t>
-      </w:r>
-    </w:p>
-    <w:p>
-      <w:r>
-        <w:t xml:space="preserve">- Programa: La IA genera la continuación de la historia usando la </w:t>
-      </w:r>
-      <w:proofErr w:type="spellStart"/>
-      <w:r>
-        <w:t>opcion</w:t>
-      </w:r>
-      <w:proofErr w:type="spellEnd"/>
-      <w:r>
-        <w:t xml:space="preserve"> uno como input para desarrollarla, aquí la historia tendrá al menos entre 100 y 200 palabras por ejemplo: “Huesitos al ver al duende dar vueltas en el ventilador empezó a girar y girar como hacen los perros, al mismo tiempo brincaba tratando de atrapar al duende con su hocico, después de intentarlo varias veces por fin logro sujetarlo para bajar al duende, Huesitos espera un poco a que se le pase lo mareado al duende y le pregunta su nombre y también le pregunta que hace en la casa…” </w:t>
-      </w:r>
-    </w:p>
-    <w:p>
-      <w:r>
-        <w:t xml:space="preserve">- Programa: </w:t>
-      </w:r>
-      <w:proofErr w:type="spellStart"/>
-      <w:r>
-        <w:t>Aqui</w:t>
-      </w:r>
-      <w:proofErr w:type="spellEnd"/>
-      <w:r>
-        <w:t xml:space="preserve"> termina la segunda interacción de la historia </w:t>
-      </w:r>
-    </w:p>
-    <w:p>
-      <w:r>
-        <w:t xml:space="preserve">- Programa: Antes de continuar con la tercera </w:t>
-      </w:r>
-      <w:proofErr w:type="spellStart"/>
-      <w:r>
-        <w:t>interaccion</w:t>
-      </w:r>
-      <w:proofErr w:type="spellEnd"/>
-      <w:r>
-        <w:t xml:space="preserve"> en este punto el programa generara una imagen basándose en la historia hasta este punto. Por </w:t>
-      </w:r>
-      <w:proofErr w:type="gramStart"/>
-      <w:r>
-        <w:t>ejemplo</w:t>
-      </w:r>
-      <w:proofErr w:type="gramEnd"/>
-      <w:r>
-        <w:t xml:space="preserve"> en este caso </w:t>
-      </w:r>
-      <w:proofErr w:type="spellStart"/>
-      <w:r>
-        <w:t>seria</w:t>
-      </w:r>
-      <w:proofErr w:type="spellEnd"/>
-      <w:r>
-        <w:t xml:space="preserve"> la de un perrito dando vueltas sujetando al duende con el hocico para bajarlo del ventilados. </w:t>
-      </w:r>
-    </w:p>
-    <w:p>
-      <w:r>
-        <w:t xml:space="preserve">- Programa: </w:t>
-      </w:r>
-      <w:proofErr w:type="spellStart"/>
-      <w:r>
-        <w:t>Aqui</w:t>
-      </w:r>
-      <w:proofErr w:type="spellEnd"/>
-      <w:r>
-        <w:t xml:space="preserve"> termina la segunda interacción de la historia </w:t>
-      </w:r>
-    </w:p>
-    <w:p>
-      <w:r>
-        <w:t xml:space="preserve">- Programa: </w:t>
-      </w:r>
-      <w:proofErr w:type="spellStart"/>
-      <w:r>
-        <w:t>Aqui</w:t>
-      </w:r>
-      <w:proofErr w:type="spellEnd"/>
-      <w:r>
-        <w:t xml:space="preserve"> inicia la tercera interacción de la historia </w:t>
-      </w:r>
-    </w:p>
-    <w:p>
-      <w:r>
-        <w:t xml:space="preserve">- Programa: El programa entonces basándose en la historia que </w:t>
-      </w:r>
-      <w:proofErr w:type="spellStart"/>
-      <w:r>
-        <w:t>genero</w:t>
-      </w:r>
-      <w:proofErr w:type="spellEnd"/>
-      <w:r>
-        <w:t xml:space="preserve"> en la </w:t>
-      </w:r>
-      <w:proofErr w:type="spellStart"/>
-      <w:r>
-        <w:t>interaccion</w:t>
-      </w:r>
-      <w:proofErr w:type="spellEnd"/>
-      <w:r>
-        <w:t xml:space="preserve"> dos ahora dará 3 nuevas opciones al </w:t>
-      </w:r>
-      <w:proofErr w:type="gramStart"/>
-      <w:r>
-        <w:t>usuario</w:t>
-      </w:r>
-      <w:proofErr w:type="gramEnd"/>
-      <w:r>
-        <w:t xml:space="preserve"> por ejemplo: </w:t>
-      </w:r>
-    </w:p>
-    <w:p>
-      <w:r>
-        <w:t xml:space="preserve">Daniel, para continuar la historia necesito también de tu ayuda, dime como continua la historia? </w:t>
-      </w:r>
-    </w:p>
-    <w:p>
-      <w:proofErr w:type="spellStart"/>
-      <w:r>
-        <w:t>Opcion</w:t>
-      </w:r>
-      <w:proofErr w:type="spellEnd"/>
-      <w:r>
-        <w:t xml:space="preserve"> 1: El duende le responde a Huesitos su nombre y dice que quiere comida </w:t>
-      </w:r>
-    </w:p>
-    <w:p>
-      <w:proofErr w:type="spellStart"/>
-      <w:r>
-        <w:t>Opcion</w:t>
-      </w:r>
-      <w:proofErr w:type="spellEnd"/>
-      <w:r>
-        <w:t xml:space="preserve"> 2: El duende no le dice su nombre y corre escapando de la casa </w:t>
-      </w:r>
-    </w:p>
-    <w:p>
-      <w:proofErr w:type="spellStart"/>
-      <w:r>
-        <w:t>Opcion</w:t>
-      </w:r>
-      <w:proofErr w:type="spellEnd"/>
-      <w:r>
-        <w:t xml:space="preserve"> 3: Le dice su nombre a </w:t>
-      </w:r>
-      <w:proofErr w:type="gramStart"/>
-      <w:r>
-        <w:t>Huesitos</w:t>
-      </w:r>
-      <w:proofErr w:type="gramEnd"/>
-      <w:r>
-        <w:t xml:space="preserve"> pero estaba tan mareado que vomito </w:t>
-      </w:r>
-    </w:p>
-    <w:p>
-      <w:r>
-        <w:t xml:space="preserve">- Usuario: Selecciona una de las 3 opciones, escribe por ejemplo la </w:t>
-      </w:r>
-      <w:proofErr w:type="spellStart"/>
-      <w:r>
-        <w:t>Opcion</w:t>
-      </w:r>
-      <w:proofErr w:type="spellEnd"/>
-      <w:r>
-        <w:t xml:space="preserve"> 3 </w:t>
-      </w:r>
-    </w:p>
-    <w:p>
-      <w:r>
-        <w:t xml:space="preserve">- Programa: La IA genera la continuación de la historia usando la </w:t>
-      </w:r>
-      <w:proofErr w:type="spellStart"/>
-      <w:r>
-        <w:t>opcion</w:t>
-      </w:r>
-      <w:proofErr w:type="spellEnd"/>
-      <w:r>
-        <w:t xml:space="preserve"> tres como input para desarrollarla. Como la iteración 3 es la </w:t>
-      </w:r>
-      <w:proofErr w:type="spellStart"/>
-      <w:r>
-        <w:t>ultima</w:t>
-      </w:r>
-      <w:proofErr w:type="spellEnd"/>
-      <w:r>
-        <w:t xml:space="preserve"> (ya que el usuario selecciono 3 iteraciones) aquí la historia tendrá al menos entre 200 y 300 palabras para terminar la historia: “Ya en el piso nuevamente </w:t>
-      </w:r>
-      <w:proofErr w:type="spellStart"/>
-      <w:r>
-        <w:t>despues</w:t>
-      </w:r>
-      <w:proofErr w:type="spellEnd"/>
-      <w:r>
-        <w:t xml:space="preserve"> de haber </w:t>
-      </w:r>
-      <w:proofErr w:type="spellStart"/>
-      <w:r>
-        <w:t>haber</w:t>
-      </w:r>
-      <w:proofErr w:type="spellEnd"/>
-      <w:r>
-        <w:t xml:space="preserve"> sido salvado por </w:t>
-      </w:r>
-      <w:proofErr w:type="spellStart"/>
-      <w:r>
-        <w:t>Huuesitos</w:t>
-      </w:r>
-      <w:proofErr w:type="spellEnd"/>
-      <w:r>
-        <w:t xml:space="preserve">, el duende le dice su nombre el cual es </w:t>
-      </w:r>
-      <w:proofErr w:type="spellStart"/>
-      <w:r>
-        <w:t>Diamantin</w:t>
-      </w:r>
-      <w:proofErr w:type="spellEnd"/>
-      <w:r>
-        <w:t xml:space="preserve">, pero esta tan mareado que empieza a vomitar por todos lados, su vomito era dulce de algodón de azúcar de muchos colores, Huesitos empezó a lamer todo el algodón mientras se le pegaba por todo el cuerpo, Huesitos acabo todo lleno de algodón de azúcar, al igual que el duende y la cocina, fue increíble dijo </w:t>
-      </w:r>
-      <w:proofErr w:type="spellStart"/>
-      <w:r>
-        <w:t>Diamantin</w:t>
-      </w:r>
-      <w:proofErr w:type="spellEnd"/>
-      <w:r>
-        <w:t xml:space="preserve">, nunca me había pasado esto, se lo contare a toda mi familia para </w:t>
-      </w:r>
-      <w:proofErr w:type="spellStart"/>
-      <w:r>
-        <w:t>reir</w:t>
-      </w:r>
-      <w:proofErr w:type="spellEnd"/>
-      <w:r>
-        <w:t xml:space="preserve"> todo el </w:t>
-      </w:r>
-      <w:proofErr w:type="spellStart"/>
-      <w:r>
-        <w:t>dia</w:t>
-      </w:r>
-      <w:proofErr w:type="spellEnd"/>
-      <w:r>
-        <w:t xml:space="preserve">. Huesitos </w:t>
-      </w:r>
-      <w:proofErr w:type="spellStart"/>
-      <w:r>
-        <w:t>despues</w:t>
-      </w:r>
-      <w:proofErr w:type="spellEnd"/>
-      <w:r>
-        <w:t xml:space="preserve"> de lamer casi todo el algodón de azúcar le dijo que se subiera en el para acompañarlo al jardín donde </w:t>
-      </w:r>
-      <w:proofErr w:type="spellStart"/>
-      <w:r>
-        <w:t>Diamantin</w:t>
-      </w:r>
-      <w:proofErr w:type="spellEnd"/>
-      <w:r>
-        <w:t xml:space="preserve"> vive con su familia. </w:t>
-      </w:r>
-      <w:proofErr w:type="gramStart"/>
-      <w:r>
-        <w:t>Se despidieron sonriendo y felices por haberse hecho amigos, quedaron de verse pronto para una nueva aventura!!!</w:t>
-      </w:r>
-      <w:proofErr w:type="gramEnd"/>
-      <w:r>
-        <w:t xml:space="preserve">” </w:t>
-      </w:r>
-    </w:p>
-    <w:p>
-      <w:r>
-        <w:lastRenderedPageBreak/>
-        <w:t xml:space="preserve">- Programa: Antes de terminar en este punto el programa generara una imagen basándose en la historia hasta este punto. Por </w:t>
-      </w:r>
-      <w:proofErr w:type="gramStart"/>
-      <w:r>
-        <w:t>ejemplo</w:t>
-      </w:r>
-      <w:proofErr w:type="gramEnd"/>
-      <w:r>
-        <w:t xml:space="preserve"> en este caso </w:t>
-      </w:r>
-      <w:proofErr w:type="spellStart"/>
-      <w:r>
-        <w:t>seria</w:t>
-      </w:r>
-      <w:proofErr w:type="spellEnd"/>
-      <w:r>
-        <w:t xml:space="preserve"> la de un duende vomitando algodón de azúcar de colores por todos lados, sobre el perro, sobre toda la cocina, etc. </w:t>
-      </w:r>
-    </w:p>
-    <w:p>
-      <w:r>
-        <w:t xml:space="preserve">- Programa: </w:t>
-      </w:r>
-      <w:proofErr w:type="spellStart"/>
-      <w:r>
-        <w:t>Aqui</w:t>
-      </w:r>
-      <w:proofErr w:type="spellEnd"/>
-      <w:r>
-        <w:t xml:space="preserve"> termina la tercera interacción de la historia. Y al ser la </w:t>
-      </w:r>
-      <w:proofErr w:type="spellStart"/>
-      <w:r>
-        <w:t>ultima</w:t>
-      </w:r>
-      <w:proofErr w:type="spellEnd"/>
-      <w:r>
-        <w:t xml:space="preserve"> entonces el </w:t>
-      </w:r>
-      <w:proofErr w:type="gramStart"/>
-      <w:r>
-        <w:t>programa continua</w:t>
-      </w:r>
-      <w:proofErr w:type="gramEnd"/>
-      <w:r>
-        <w:t xml:space="preserve"> con lo siguiente. </w:t>
-      </w:r>
-    </w:p>
-    <w:p>
-      <w:r>
-        <w:t xml:space="preserve">- Programa: </w:t>
-      </w:r>
-      <w:proofErr w:type="gramStart"/>
-      <w:r>
-        <w:t>Daniel, ha sido una historia muy divertida, te ha gustado?</w:t>
-      </w:r>
-      <w:proofErr w:type="gramEnd"/>
-      <w:r>
-        <w:t xml:space="preserve"> Espero que si tanto como a </w:t>
-      </w:r>
-      <w:proofErr w:type="spellStart"/>
-      <w:r>
-        <w:t>mi</w:t>
-      </w:r>
-      <w:proofErr w:type="spellEnd"/>
-      <w:r>
-        <w:t xml:space="preserve">. Si deseas conservar tu cuento da </w:t>
-      </w:r>
-      <w:proofErr w:type="spellStart"/>
-      <w:r>
-        <w:t>click</w:t>
-      </w:r>
-      <w:proofErr w:type="spellEnd"/>
-      <w:r>
-        <w:t xml:space="preserve"> en generar .</w:t>
-      </w:r>
-      <w:proofErr w:type="spellStart"/>
-      <w:r>
-        <w:t>pdf</w:t>
-      </w:r>
-      <w:proofErr w:type="spellEnd"/>
-      <w:r>
-        <w:t xml:space="preserve"> sino simplemente da </w:t>
-      </w:r>
-      <w:proofErr w:type="spellStart"/>
-      <w:r>
-        <w:t>click</w:t>
-      </w:r>
-      <w:proofErr w:type="spellEnd"/>
-      <w:r>
-        <w:t xml:space="preserve"> en regresar al inicio y </w:t>
-      </w:r>
-      <w:proofErr w:type="spellStart"/>
-      <w:r>
-        <w:t>podras</w:t>
-      </w:r>
-      <w:proofErr w:type="spellEnd"/>
-      <w:r>
-        <w:t xml:space="preserve"> iniciar una nueva aventura. </w:t>
-      </w:r>
-    </w:p>
-    <w:p>
-      <w:r>
-        <w:t>- Usuario: El usuario decide si guardar la historia en .</w:t>
-      </w:r>
-      <w:proofErr w:type="spellStart"/>
-      <w:r>
-        <w:t>pdf</w:t>
-      </w:r>
-      <w:proofErr w:type="spellEnd"/>
-      <w:r>
-        <w:t xml:space="preserve"> y descargarla o si regresa al inicio para una nueva aventura. </w:t>
-      </w:r>
-    </w:p>
-    <w:p>
-      <w:r>
-        <w:t>- Programa: Si el usuario escoge generar .</w:t>
-      </w:r>
-      <w:proofErr w:type="spellStart"/>
-      <w:r>
-        <w:t>pdf</w:t>
-      </w:r>
-      <w:proofErr w:type="spellEnd"/>
-      <w:r>
-        <w:t xml:space="preserve">, entonces el programa deberá </w:t>
-      </w:r>
-      <w:proofErr w:type="spellStart"/>
-      <w:r>
-        <w:t>gererar</w:t>
-      </w:r>
-      <w:proofErr w:type="spellEnd"/>
-      <w:r>
-        <w:t xml:space="preserve"> un .</w:t>
-      </w:r>
-      <w:proofErr w:type="spellStart"/>
-      <w:r>
-        <w:t>pdf</w:t>
-      </w:r>
-      <w:proofErr w:type="spellEnd"/>
-      <w:r>
-        <w:t xml:space="preserve"> conteniendo lo siguiente: </w:t>
-      </w:r>
-    </w:p>
-    <w:p>
-      <w:r>
-        <w:t xml:space="preserve">1. Portada: Un dibujo grande que incluya todos los elementos relevantes de toda la historia, momentos divertidos, tristes, de sorpresa o CLAVES de la historia. </w:t>
-      </w:r>
-      <w:proofErr w:type="spellStart"/>
-      <w:r>
-        <w:t>Tambien</w:t>
-      </w:r>
-      <w:proofErr w:type="spellEnd"/>
-      <w:r>
-        <w:t xml:space="preserve"> incluirá u nombre para la historia que </w:t>
-      </w:r>
-      <w:proofErr w:type="gramStart"/>
-      <w:r>
-        <w:t>generara</w:t>
-      </w:r>
-      <w:proofErr w:type="gramEnd"/>
-      <w:r>
-        <w:t xml:space="preserve"> la IA y deberá colocar hasta abajo el nombre del usuario y la fecha. </w:t>
-      </w:r>
-    </w:p>
-    <w:p>
-      <w:r>
-        <w:t xml:space="preserve">2. </w:t>
-      </w:r>
-      <w:proofErr w:type="spellStart"/>
-      <w:r>
-        <w:t>Despues</w:t>
-      </w:r>
-      <w:proofErr w:type="spellEnd"/>
-      <w:r>
-        <w:t xml:space="preserve"> de la portada vienen las imágenes y el cuento generados tal y como </w:t>
-      </w:r>
-      <w:proofErr w:type="spellStart"/>
-      <w:r>
-        <w:t>transcurrio</w:t>
-      </w:r>
-      <w:proofErr w:type="spellEnd"/>
-      <w:r>
-        <w:t xml:space="preserve"> la historia, 1ra imagen y la historia, 2da imagen y la historia, 3ra imagen y la historia. En esta parte solo debe incluirse el cuento, no debe de incluirse las opciones a escoger ni el número de </w:t>
-      </w:r>
-      <w:proofErr w:type="spellStart"/>
-      <w:r>
-        <w:t>interaccion</w:t>
-      </w:r>
-      <w:proofErr w:type="spellEnd"/>
-      <w:r>
-        <w:t xml:space="preserve"> nada, solamente la historia. </w:t>
-      </w:r>
-    </w:p>
-    <w:p>
-      <w:r>
-        <w:t xml:space="preserve">3. Ultima página. En una última </w:t>
-      </w:r>
-      <w:proofErr w:type="spellStart"/>
-      <w:r>
-        <w:t>pagina</w:t>
-      </w:r>
-      <w:proofErr w:type="spellEnd"/>
-      <w:r>
-        <w:t xml:space="preserve"> incluir un tipo </w:t>
-      </w:r>
-      <w:proofErr w:type="spellStart"/>
-      <w:r>
-        <w:t>disclaimer</w:t>
-      </w:r>
-      <w:proofErr w:type="spellEnd"/>
-      <w:r>
-        <w:t xml:space="preserve"> en el que se indica que el contenido fue generado por IA, que a veces la IA puede </w:t>
-      </w:r>
-      <w:proofErr w:type="spellStart"/>
-      <w:r>
-        <w:t>alusinar</w:t>
-      </w:r>
-      <w:proofErr w:type="spellEnd"/>
-      <w:r>
-        <w:t xml:space="preserve"> o generar respuestas incoherentes o incorrectas. </w:t>
-      </w:r>
-      <w:proofErr w:type="spellStart"/>
-      <w:r>
-        <w:t>Tambien</w:t>
-      </w:r>
-      <w:proofErr w:type="spellEnd"/>
-      <w:r>
-        <w:t xml:space="preserve"> un deslinde de responsabilidades para la app y su creador en caso de que la IA genere algo que pueda alterar de cualquier manera al usuario. Algo que indique que la app siempre debe usarse bajo supervisión paterna o de un adulto y que es 100 por </w:t>
-      </w:r>
-      <w:proofErr w:type="gramStart"/>
-      <w:r>
-        <w:t>ciento responsabilidad</w:t>
-      </w:r>
-      <w:proofErr w:type="gramEnd"/>
-      <w:r>
-        <w:t xml:space="preserve"> del padre o tutor dar permiso a su hijo para el uso de la app. </w:t>
-      </w:r>
-    </w:p>
-    <w:p>
-      <w:r>
-        <w:t xml:space="preserve">4. Hasta debajo de la </w:t>
-      </w:r>
-      <w:proofErr w:type="spellStart"/>
-      <w:r>
-        <w:t>ultima</w:t>
-      </w:r>
-      <w:proofErr w:type="spellEnd"/>
-      <w:r>
-        <w:t xml:space="preserve"> </w:t>
-      </w:r>
-      <w:proofErr w:type="spellStart"/>
-      <w:r>
-        <w:t>pagina</w:t>
-      </w:r>
-      <w:proofErr w:type="spellEnd"/>
-      <w:r>
-        <w:t xml:space="preserve"> incluir como pie de </w:t>
-      </w:r>
-      <w:proofErr w:type="spellStart"/>
-      <w:r>
-        <w:t>pagina</w:t>
-      </w:r>
-      <w:proofErr w:type="spellEnd"/>
-      <w:r>
-        <w:t xml:space="preserve"> una leyenda que diga algo sobre Todos los derechos reservados, 2025. Algo que haga ver que la app </w:t>
-      </w:r>
-      <w:proofErr w:type="spellStart"/>
-      <w:r>
-        <w:t>esta</w:t>
-      </w:r>
-      <w:proofErr w:type="spellEnd"/>
-      <w:r>
-        <w:t xml:space="preserve"> protegida para evitar plagio. </w:t>
-      </w:r>
-    </w:p>
-    <w:p>
-      <w:r>
-        <w:t xml:space="preserve">- Programa: </w:t>
-      </w:r>
-      <w:proofErr w:type="spellStart"/>
-      <w:r>
-        <w:t>Despues</w:t>
-      </w:r>
-      <w:proofErr w:type="spellEnd"/>
-      <w:r>
-        <w:t xml:space="preserve"> de generar </w:t>
-      </w:r>
-      <w:proofErr w:type="spellStart"/>
-      <w:r>
-        <w:t>el</w:t>
-      </w:r>
-      <w:proofErr w:type="spellEnd"/>
-      <w:r>
-        <w:t xml:space="preserve"> .</w:t>
-      </w:r>
-      <w:proofErr w:type="spellStart"/>
-      <w:r>
-        <w:t>pdf</w:t>
-      </w:r>
-      <w:proofErr w:type="spellEnd"/>
-      <w:r>
-        <w:t xml:space="preserve"> deberá permitirse al usuario descargar el documento. Una vez descargado el documento de manera exitosa, la app deberá volver al inicio para invitar al usuario a generar una nueva historia. En caso de que el usuario no haya solicitado el .</w:t>
-      </w:r>
-      <w:proofErr w:type="spellStart"/>
-      <w:r>
-        <w:t>pdf</w:t>
-      </w:r>
-      <w:proofErr w:type="spellEnd"/>
-      <w:r>
-        <w:t xml:space="preserve"> entonces al terminar la historia deberá preguntar si desea volver al inicio, de ser </w:t>
-      </w:r>
-      <w:proofErr w:type="spellStart"/>
-      <w:r>
-        <w:t>asi</w:t>
-      </w:r>
-      <w:proofErr w:type="spellEnd"/>
-      <w:r>
-        <w:t xml:space="preserve"> deberá apretar inicio o home para iniciar una nueva aventura. </w:t>
-      </w:r>
-    </w:p>
-    <w:p>
-      <w:proofErr w:type="spellStart"/>
-      <w:r>
-        <w:t>ChatGPT</w:t>
-      </w:r>
-      <w:proofErr w:type="spellEnd"/>
-      <w:r>
-        <w:t xml:space="preserve">: Ahora dime tu estrategia para lograr lo que te solicite al inicio, si tienes preguntas hazlas para que no tengas dudas sobre la app y el proceso. </w:t>
-      </w:r>
-    </w:p>
-    <w:p>
-      <w:r>
-        <w:t>Entonces ahorita toca generar la imagen vamos a concentrarnos en eso.</w:t>
-      </w:r>
-    </w:p>
-    <w:p/>
     <w:sectPr>
       <w:pgSz w:w="12240" w:h="15840"/>
       <w:pgMar w:top="1417" w:right="1701" w:bottom="1417" w:left="1701" w:header="708" w:footer="708" w:gutter="0"/>

</xml_diff>